<commit_message>
Typo updates and minor corrections
</commit_message>
<xml_diff>
--- a/Documentation/Othello User Manual.docx
+++ b/Documentation/Othello User Manual.docx
@@ -135,6 +135,7 @@
               <w:tab w:val="right" w:leader="dot" w:pos="9350"/>
             </w:tabs>
             <w:rPr>
+              <w:rFonts w:eastAsiaTheme="minorEastAsia"/>
               <w:noProof/>
             </w:rPr>
           </w:pPr>
@@ -147,7 +148,7 @@
           <w:r>
             <w:fldChar w:fldCharType="separate"/>
           </w:r>
-          <w:hyperlink w:anchor="_Toc56447552" w:history="1">
+          <w:hyperlink w:anchor="_Toc56538882" w:history="1">
             <w:r>
               <w:rPr>
                 <w:rStyle w:val="Hyperlink"/>
@@ -157,6 +158,7 @@
             </w:r>
             <w:r>
               <w:rPr>
+                <w:rFonts w:eastAsiaTheme="minorEastAsia"/>
                 <w:noProof/>
               </w:rPr>
               <w:tab/>
@@ -187,7 +189,7 @@
                 <w:noProof/>
                 <w:webHidden/>
               </w:rPr>
-              <w:instrText xml:space="preserve"> PAGEREF _Toc56447552 \h </w:instrText>
+              <w:instrText xml:space="preserve"> PAGEREF _Toc56538882 \h </w:instrText>
             </w:r>
             <w:r>
               <w:rPr>
@@ -225,10 +227,11 @@
               <w:tab w:val="right" w:leader="dot" w:pos="9350"/>
             </w:tabs>
             <w:rPr>
+              <w:rFonts w:eastAsiaTheme="minorEastAsia"/>
               <w:noProof/>
             </w:rPr>
           </w:pPr>
-          <w:hyperlink w:anchor="_Toc56447553" w:history="1">
+          <w:hyperlink w:anchor="_Toc56538883" w:history="1">
             <w:r>
               <w:rPr>
                 <w:rStyle w:val="Hyperlink"/>
@@ -255,7 +258,7 @@
                 <w:noProof/>
                 <w:webHidden/>
               </w:rPr>
-              <w:instrText xml:space="preserve"> PAGEREF _Toc56447553 \h </w:instrText>
+              <w:instrText xml:space="preserve"> PAGEREF _Toc56538883 \h </w:instrText>
             </w:r>
             <w:r>
               <w:rPr>
@@ -293,10 +296,11 @@
               <w:tab w:val="right" w:leader="dot" w:pos="9350"/>
             </w:tabs>
             <w:rPr>
+              <w:rFonts w:eastAsiaTheme="minorEastAsia"/>
               <w:noProof/>
             </w:rPr>
           </w:pPr>
-          <w:hyperlink w:anchor="_Toc56447554" w:history="1">
+          <w:hyperlink w:anchor="_Toc56538884" w:history="1">
             <w:r>
               <w:rPr>
                 <w:rStyle w:val="Hyperlink"/>
@@ -323,7 +327,7 @@
                 <w:noProof/>
                 <w:webHidden/>
               </w:rPr>
-              <w:instrText xml:space="preserve"> PAGEREF _Toc56447554 \h </w:instrText>
+              <w:instrText xml:space="preserve"> PAGEREF _Toc56538884 \h </w:instrText>
             </w:r>
             <w:r>
               <w:rPr>
@@ -361,10 +365,11 @@
               <w:tab w:val="right" w:leader="dot" w:pos="9350"/>
             </w:tabs>
             <w:rPr>
+              <w:rFonts w:eastAsiaTheme="minorEastAsia"/>
               <w:noProof/>
             </w:rPr>
           </w:pPr>
-          <w:hyperlink w:anchor="_Toc56447555" w:history="1">
+          <w:hyperlink w:anchor="_Toc56538885" w:history="1">
             <w:r>
               <w:rPr>
                 <w:rStyle w:val="Hyperlink"/>
@@ -391,7 +396,7 @@
                 <w:noProof/>
                 <w:webHidden/>
               </w:rPr>
-              <w:instrText xml:space="preserve"> PAGEREF _Toc56447555 \h </w:instrText>
+              <w:instrText xml:space="preserve"> PAGEREF _Toc56538885 \h </w:instrText>
             </w:r>
             <w:r>
               <w:rPr>
@@ -429,10 +434,11 @@
               <w:tab w:val="right" w:leader="dot" w:pos="9350"/>
             </w:tabs>
             <w:rPr>
+              <w:rFonts w:eastAsiaTheme="minorEastAsia"/>
               <w:noProof/>
             </w:rPr>
           </w:pPr>
-          <w:hyperlink w:anchor="_Toc56447556" w:history="1">
+          <w:hyperlink w:anchor="_Toc56538886" w:history="1">
             <w:r>
               <w:rPr>
                 <w:rStyle w:val="Hyperlink"/>
@@ -459,7 +465,7 @@
                 <w:noProof/>
                 <w:webHidden/>
               </w:rPr>
-              <w:instrText xml:space="preserve"> PAGEREF _Toc56447556 \h </w:instrText>
+              <w:instrText xml:space="preserve"> PAGEREF _Toc56538886 \h </w:instrText>
             </w:r>
             <w:r>
               <w:rPr>
@@ -479,7 +485,7 @@
                 <w:noProof/>
                 <w:webHidden/>
               </w:rPr>
-              <w:t>4</w:t>
+              <w:t>3</w:t>
             </w:r>
             <w:r>
               <w:rPr>
@@ -497,10 +503,11 @@
               <w:tab w:val="right" w:leader="dot" w:pos="9350"/>
             </w:tabs>
             <w:rPr>
+              <w:rFonts w:eastAsiaTheme="minorEastAsia"/>
               <w:noProof/>
             </w:rPr>
           </w:pPr>
-          <w:hyperlink w:anchor="_Toc56447557" w:history="1">
+          <w:hyperlink w:anchor="_Toc56538887" w:history="1">
             <w:r>
               <w:rPr>
                 <w:rStyle w:val="Hyperlink"/>
@@ -527,7 +534,7 @@
                 <w:noProof/>
                 <w:webHidden/>
               </w:rPr>
-              <w:instrText xml:space="preserve"> PAGEREF _Toc56447557 \h </w:instrText>
+              <w:instrText xml:space="preserve"> PAGEREF _Toc56538887 \h </w:instrText>
             </w:r>
             <w:r>
               <w:rPr>
@@ -565,10 +572,11 @@
               <w:tab w:val="right" w:leader="dot" w:pos="9350"/>
             </w:tabs>
             <w:rPr>
+              <w:rFonts w:eastAsiaTheme="minorEastAsia"/>
               <w:noProof/>
             </w:rPr>
           </w:pPr>
-          <w:hyperlink w:anchor="_Toc56447558" w:history="1">
+          <w:hyperlink w:anchor="_Toc56538888" w:history="1">
             <w:r>
               <w:rPr>
                 <w:rStyle w:val="Hyperlink"/>
@@ -595,7 +603,7 @@
                 <w:noProof/>
                 <w:webHidden/>
               </w:rPr>
-              <w:instrText xml:space="preserve"> PAGEREF _Toc56447558 \h </w:instrText>
+              <w:instrText xml:space="preserve"> PAGEREF _Toc56538888 \h </w:instrText>
             </w:r>
             <w:r>
               <w:rPr>
@@ -615,7 +623,7 @@
                 <w:noProof/>
                 <w:webHidden/>
               </w:rPr>
-              <w:t>5</w:t>
+              <w:t>6</w:t>
             </w:r>
             <w:r>
               <w:rPr>
@@ -633,10 +641,11 @@
               <w:tab w:val="right" w:leader="dot" w:pos="9350"/>
             </w:tabs>
             <w:rPr>
+              <w:rFonts w:eastAsiaTheme="minorEastAsia"/>
               <w:noProof/>
             </w:rPr>
           </w:pPr>
-          <w:hyperlink w:anchor="_Toc56447559" w:history="1">
+          <w:hyperlink w:anchor="_Toc56538889" w:history="1">
             <w:r>
               <w:rPr>
                 <w:rStyle w:val="Hyperlink"/>
@@ -663,7 +672,7 @@
                 <w:noProof/>
                 <w:webHidden/>
               </w:rPr>
-              <w:instrText xml:space="preserve"> PAGEREF _Toc56447559 \h </w:instrText>
+              <w:instrText xml:space="preserve"> PAGEREF _Toc56538889 \h </w:instrText>
             </w:r>
             <w:r>
               <w:rPr>
@@ -683,7 +692,7 @@
                 <w:noProof/>
                 <w:webHidden/>
               </w:rPr>
-              <w:t>6</w:t>
+              <w:t>7</w:t>
             </w:r>
             <w:r>
               <w:rPr>
@@ -701,10 +710,11 @@
               <w:tab w:val="right" w:leader="dot" w:pos="9350"/>
             </w:tabs>
             <w:rPr>
+              <w:rFonts w:eastAsiaTheme="minorEastAsia"/>
               <w:noProof/>
             </w:rPr>
           </w:pPr>
-          <w:hyperlink w:anchor="_Toc56447560" w:history="1">
+          <w:hyperlink w:anchor="_Toc56538890" w:history="1">
             <w:r>
               <w:rPr>
                 <w:rStyle w:val="Hyperlink"/>
@@ -731,7 +741,7 @@
                 <w:noProof/>
                 <w:webHidden/>
               </w:rPr>
-              <w:instrText xml:space="preserve"> PAGEREF _Toc56447560 \h </w:instrText>
+              <w:instrText xml:space="preserve"> PAGEREF _Toc56538890 \h </w:instrText>
             </w:r>
             <w:r>
               <w:rPr>
@@ -751,7 +761,7 @@
                 <w:noProof/>
                 <w:webHidden/>
               </w:rPr>
-              <w:t>6</w:t>
+              <w:t>7</w:t>
             </w:r>
             <w:r>
               <w:rPr>
@@ -769,10 +779,11 @@
               <w:tab w:val="right" w:leader="dot" w:pos="9350"/>
             </w:tabs>
             <w:rPr>
+              <w:rFonts w:eastAsiaTheme="minorEastAsia"/>
               <w:noProof/>
             </w:rPr>
           </w:pPr>
-          <w:hyperlink w:anchor="_Toc56447561" w:history="1">
+          <w:hyperlink w:anchor="_Toc56538891" w:history="1">
             <w:r>
               <w:rPr>
                 <w:rStyle w:val="Hyperlink"/>
@@ -799,7 +810,7 @@
                 <w:noProof/>
                 <w:webHidden/>
               </w:rPr>
-              <w:instrText xml:space="preserve"> PAGEREF _Toc56447561 \h </w:instrText>
+              <w:instrText xml:space="preserve"> PAGEREF _Toc56538891 \h </w:instrText>
             </w:r>
             <w:r>
               <w:rPr>
@@ -819,7 +830,7 @@
                 <w:noProof/>
                 <w:webHidden/>
               </w:rPr>
-              <w:t>6</w:t>
+              <w:t>7</w:t>
             </w:r>
             <w:r>
               <w:rPr>
@@ -837,16 +848,17 @@
               <w:tab w:val="right" w:leader="dot" w:pos="9350"/>
             </w:tabs>
             <w:rPr>
+              <w:rFonts w:eastAsiaTheme="minorEastAsia"/>
               <w:noProof/>
             </w:rPr>
           </w:pPr>
-          <w:hyperlink w:anchor="_Toc56447562" w:history="1">
+          <w:hyperlink w:anchor="_Toc56538892" w:history="1">
             <w:r>
               <w:rPr>
                 <w:rStyle w:val="Hyperlink"/>
                 <w:noProof/>
               </w:rPr>
-              <w:t>3.6 Passing</w:t>
+              <w:t>3.6 Pass Button</w:t>
             </w:r>
             <w:r>
               <w:rPr>
@@ -867,7 +879,7 @@
                 <w:noProof/>
                 <w:webHidden/>
               </w:rPr>
-              <w:instrText xml:space="preserve"> PAGEREF _Toc56447562 \h </w:instrText>
+              <w:instrText xml:space="preserve"> PAGEREF _Toc56538892 \h </w:instrText>
             </w:r>
             <w:r>
               <w:rPr>
@@ -887,7 +899,7 @@
                 <w:noProof/>
                 <w:webHidden/>
               </w:rPr>
-              <w:t>6</w:t>
+              <w:t>7</w:t>
             </w:r>
             <w:r>
               <w:rPr>
@@ -905,10 +917,11 @@
               <w:tab w:val="right" w:leader="dot" w:pos="9350"/>
             </w:tabs>
             <w:rPr>
+              <w:rFonts w:eastAsiaTheme="minorEastAsia"/>
               <w:noProof/>
             </w:rPr>
           </w:pPr>
-          <w:hyperlink w:anchor="_Toc56447563" w:history="1">
+          <w:hyperlink w:anchor="_Toc56538893" w:history="1">
             <w:r>
               <w:rPr>
                 <w:rStyle w:val="Hyperlink"/>
@@ -935,7 +948,7 @@
                 <w:noProof/>
                 <w:webHidden/>
               </w:rPr>
-              <w:instrText xml:space="preserve"> PAGEREF _Toc56447563 \h </w:instrText>
+              <w:instrText xml:space="preserve"> PAGEREF _Toc56538893 \h </w:instrText>
             </w:r>
             <w:r>
               <w:rPr>
@@ -955,7 +968,7 @@
                 <w:noProof/>
                 <w:webHidden/>
               </w:rPr>
-              <w:t>6</w:t>
+              <w:t>8</w:t>
             </w:r>
             <w:r>
               <w:rPr>
@@ -973,10 +986,11 @@
               <w:tab w:val="right" w:leader="dot" w:pos="9350"/>
             </w:tabs>
             <w:rPr>
+              <w:rFonts w:eastAsiaTheme="minorEastAsia"/>
               <w:noProof/>
             </w:rPr>
           </w:pPr>
-          <w:hyperlink w:anchor="_Toc56447564" w:history="1">
+          <w:hyperlink w:anchor="_Toc56538894" w:history="1">
             <w:r>
               <w:rPr>
                 <w:rStyle w:val="Hyperlink"/>
@@ -1003,7 +1017,7 @@
                 <w:noProof/>
                 <w:webHidden/>
               </w:rPr>
-              <w:instrText xml:space="preserve"> PAGEREF _Toc56447564 \h </w:instrText>
+              <w:instrText xml:space="preserve"> PAGEREF _Toc56538894 \h </w:instrText>
             </w:r>
             <w:r>
               <w:rPr>
@@ -1023,7 +1037,7 @@
                 <w:noProof/>
                 <w:webHidden/>
               </w:rPr>
-              <w:t>6</w:t>
+              <w:t>8</w:t>
             </w:r>
             <w:r>
               <w:rPr>
@@ -1041,10 +1055,11 @@
               <w:tab w:val="right" w:leader="dot" w:pos="9350"/>
             </w:tabs>
             <w:rPr>
+              <w:rFonts w:eastAsiaTheme="minorEastAsia"/>
               <w:noProof/>
             </w:rPr>
           </w:pPr>
-          <w:hyperlink w:anchor="_Toc56447565" w:history="1">
+          <w:hyperlink w:anchor="_Toc56538895" w:history="1">
             <w:r>
               <w:rPr>
                 <w:rStyle w:val="Hyperlink"/>
@@ -1071,7 +1086,7 @@
                 <w:noProof/>
                 <w:webHidden/>
               </w:rPr>
-              <w:instrText xml:space="preserve"> PAGEREF _Toc56447565 \h </w:instrText>
+              <w:instrText xml:space="preserve"> PAGEREF _Toc56538895 \h </w:instrText>
             </w:r>
             <w:r>
               <w:rPr>
@@ -1091,7 +1106,7 @@
                 <w:noProof/>
                 <w:webHidden/>
               </w:rPr>
-              <w:t>6</w:t>
+              <w:t>8</w:t>
             </w:r>
             <w:r>
               <w:rPr>
@@ -1127,7 +1142,7 @@
           <w:numId w:val="1"/>
         </w:numPr>
       </w:pPr>
-      <w:bookmarkStart w:id="0" w:name="_Toc56447552"/>
+      <w:bookmarkStart w:id="0" w:name="_Toc56538882"/>
       <w:r>
         <w:lastRenderedPageBreak/>
         <w:t>Introduction</w:t>
@@ -1149,7 +1164,7 @@
       <w:pPr>
         <w:pStyle w:val="Heading1"/>
       </w:pPr>
-      <w:bookmarkStart w:id="1" w:name="_Toc56447553"/>
+      <w:bookmarkStart w:id="1" w:name="_Toc56538883"/>
       <w:r>
         <w:t>2.0 Getting Started</w:t>
       </w:r>
@@ -1164,7 +1179,7 @@
       <w:pPr>
         <w:pStyle w:val="Heading2"/>
       </w:pPr>
-      <w:bookmarkStart w:id="2" w:name="_Toc56447554"/>
+      <w:bookmarkStart w:id="2" w:name="_Toc56538884"/>
       <w:r>
         <w:t>2.1 Registering</w:t>
       </w:r>
@@ -1230,7 +1245,14 @@
         </w:numPr>
       </w:pPr>
       <w:r>
-        <w:t>Click Register</w:t>
+        <w:t xml:space="preserve">Click </w:t>
+      </w:r>
+      <w:r>
+        <w:rPr>
+          <w:b/>
+          <w:bCs/>
+        </w:rPr>
+        <w:t>Register</w:t>
       </w:r>
     </w:p>
     <w:p>
@@ -1308,14 +1330,44 @@
         </w:numPr>
       </w:pPr>
       <w:r>
-        <w:t>Click Play Game to play a new game or Statistics to view the leaderboard</w:t>
+        <w:t xml:space="preserve">Click </w:t>
+      </w:r>
+      <w:r>
+        <w:rPr>
+          <w:b/>
+          <w:bCs/>
+        </w:rPr>
+        <w:t>Play</w:t>
+      </w:r>
+      <w:r>
+        <w:t xml:space="preserve"> </w:t>
+      </w:r>
+      <w:r>
+        <w:rPr>
+          <w:b/>
+          <w:bCs/>
+        </w:rPr>
+        <w:t>Game</w:t>
+      </w:r>
+      <w:r>
+        <w:t xml:space="preserve"> to play a new game or </w:t>
+      </w:r>
+      <w:r>
+        <w:rPr>
+          <w:b/>
+          <w:bCs/>
+        </w:rPr>
+        <w:t>Statistics</w:t>
+      </w:r>
+      <w:r>
+        <w:t xml:space="preserve"> to view the leaderboard</w:t>
       </w:r>
     </w:p>
     <w:p>
       <w:pPr>
         <w:pStyle w:val="Heading2"/>
       </w:pPr>
-      <w:bookmarkStart w:id="3" w:name="_Toc56447555"/>
+      <w:bookmarkStart w:id="3" w:name="_Toc56538885"/>
       <w:r>
         <w:t>2.2 Logging In</w:t>
       </w:r>
@@ -1347,7 +1399,14 @@
         </w:numPr>
       </w:pPr>
       <w:r>
-        <w:t>Click Login</w:t>
+        <w:t xml:space="preserve">Click </w:t>
+      </w:r>
+      <w:r>
+        <w:rPr>
+          <w:b/>
+          <w:bCs/>
+        </w:rPr>
+        <w:t>Login</w:t>
       </w:r>
     </w:p>
     <w:p>
@@ -1359,7 +1418,17 @@
         </w:numPr>
       </w:pPr>
       <w:r>
-        <w:t>If successful, the menu will launch</w:t>
+        <w:t xml:space="preserve">If successful, the </w:t>
+      </w:r>
+      <w:r>
+        <w:rPr>
+          <w:b/>
+          <w:bCs/>
+        </w:rPr>
+        <w:t>Main Menu</w:t>
+      </w:r>
+      <w:r>
+        <w:t xml:space="preserve"> will launch</w:t>
       </w:r>
     </w:p>
     <w:p>
@@ -1371,7 +1440,27 @@
         </w:numPr>
       </w:pPr>
       <w:r>
-        <w:t>Click Play Game to play a new game or Statistics to view the leaderboard</w:t>
+        <w:t xml:space="preserve">Click </w:t>
+      </w:r>
+      <w:r>
+        <w:rPr>
+          <w:b/>
+          <w:bCs/>
+        </w:rPr>
+        <w:t>Play Game</w:t>
+      </w:r>
+      <w:r>
+        <w:t xml:space="preserve"> to play a new game or </w:t>
+      </w:r>
+      <w:r>
+        <w:rPr>
+          <w:b/>
+          <w:bCs/>
+        </w:rPr>
+        <w:t>Statistics</w:t>
+      </w:r>
+      <w:r>
+        <w:t xml:space="preserve"> to view the leaderboard</w:t>
       </w:r>
     </w:p>
     <w:p>
@@ -1379,7 +1468,7 @@
         <w:pStyle w:val="Heading1"/>
       </w:pPr>
       <w:bookmarkStart w:id="4" w:name="_Toc51874323"/>
-      <w:bookmarkStart w:id="5" w:name="_Toc56447556"/>
+      <w:bookmarkStart w:id="5" w:name="_Toc56538886"/>
       <w:r>
         <w:t>3.0 How to play</w:t>
       </w:r>
@@ -1395,7 +1484,7 @@
       <w:pPr>
         <w:pStyle w:val="Heading2"/>
       </w:pPr>
-      <w:bookmarkStart w:id="6" w:name="_Toc56447557"/>
+      <w:bookmarkStart w:id="6" w:name="_Toc56538887"/>
       <w:r>
         <w:lastRenderedPageBreak/>
         <w:t>3.1 Making a play</w:t>
@@ -1667,19 +1756,79 @@
         <w:rPr>
           <w:noProof/>
         </w:rPr>
+        <w:drawing>
+          <wp:anchor distT="0" distB="0" distL="114300" distR="114300" simplePos="0" relativeHeight="251658240" behindDoc="1" locked="0" layoutInCell="1" allowOverlap="1" wp14:anchorId="0B30E256" wp14:editId="3B65F695">
+            <wp:simplePos x="0" y="0"/>
+            <wp:positionH relativeFrom="margin">
+              <wp:align>center</wp:align>
+            </wp:positionH>
+            <wp:positionV relativeFrom="paragraph">
+              <wp:posOffset>237490</wp:posOffset>
+            </wp:positionV>
+            <wp:extent cx="3350260" cy="3362325"/>
+            <wp:effectExtent l="0" t="0" r="2540" b="9525"/>
+            <wp:wrapTopAndBottom/>
+            <wp:docPr id="6" name="Picture 6"/>
+            <wp:cNvGraphicFramePr>
+              <a:graphicFrameLocks xmlns:a="http://schemas.openxmlformats.org/drawingml/2006/main" noChangeAspect="1"/>
+            </wp:cNvGraphicFramePr>
+            <a:graphic xmlns:a="http://schemas.openxmlformats.org/drawingml/2006/main">
+              <a:graphicData uri="http://schemas.openxmlformats.org/drawingml/2006/picture">
+                <pic:pic xmlns:pic="http://schemas.openxmlformats.org/drawingml/2006/picture">
+                  <pic:nvPicPr>
+                    <pic:cNvPr id="1" name=""/>
+                    <pic:cNvPicPr/>
+                  </pic:nvPicPr>
+                  <pic:blipFill>
+                    <a:blip r:embed="rId10">
+                      <a:extLst>
+                        <a:ext uri="{28A0092B-C50C-407E-A947-70E740481C1C}">
+                          <a14:useLocalDpi xmlns:a14="http://schemas.microsoft.com/office/drawing/2010/main" val="0"/>
+                        </a:ext>
+                      </a:extLst>
+                    </a:blip>
+                    <a:stretch>
+                      <a:fillRect/>
+                    </a:stretch>
+                  </pic:blipFill>
+                  <pic:spPr>
+                    <a:xfrm>
+                      <a:off x="0" y="0"/>
+                      <a:ext cx="3350260" cy="3362325"/>
+                    </a:xfrm>
+                    <a:prstGeom prst="rect">
+                      <a:avLst/>
+                    </a:prstGeom>
+                  </pic:spPr>
+                </pic:pic>
+              </a:graphicData>
+            </a:graphic>
+            <wp14:sizeRelH relativeFrom="margin">
+              <wp14:pctWidth>0</wp14:pctWidth>
+            </wp14:sizeRelH>
+            <wp14:sizeRelV relativeFrom="margin">
+              <wp14:pctHeight>0</wp14:pctHeight>
+            </wp14:sizeRelV>
+          </wp:anchor>
+        </w:drawing>
+      </w:r>
+      <w:r>
+        <w:rPr>
+          <w:noProof/>
+        </w:rPr>
         <mc:AlternateContent>
           <mc:Choice Requires="wps">
             <w:drawing>
-              <wp:anchor distT="0" distB="0" distL="114300" distR="114300" simplePos="0" relativeHeight="251663360" behindDoc="0" locked="0" layoutInCell="1" allowOverlap="1" wp14:anchorId="7317BCE9" wp14:editId="2B278789">
+              <wp:anchor distT="0" distB="0" distL="114300" distR="114300" simplePos="0" relativeHeight="251663360" behindDoc="0" locked="0" layoutInCell="1" allowOverlap="1" wp14:anchorId="7317BCE9" wp14:editId="5F38F823">
                 <wp:simplePos x="0" y="0"/>
-                <wp:positionH relativeFrom="column">
-                  <wp:posOffset>1562100</wp:posOffset>
+                <wp:positionH relativeFrom="margin">
+                  <wp:align>center</wp:align>
                 </wp:positionH>
                 <wp:positionV relativeFrom="paragraph">
-                  <wp:posOffset>3124200</wp:posOffset>
+                  <wp:posOffset>3724275</wp:posOffset>
                 </wp:positionV>
                 <wp:extent cx="2809875" cy="635"/>
-                <wp:effectExtent l="0" t="0" r="0" b="0"/>
+                <wp:effectExtent l="0" t="0" r="9525" b="0"/>
                 <wp:wrapTopAndBottom/>
                 <wp:docPr id="10" name="Text Box 10"/>
                 <wp:cNvGraphicFramePr/>
@@ -1714,24 +1863,14 @@
                             <w:r>
                               <w:t xml:space="preserve">Figure </w:t>
                             </w:r>
-                            <w:r>
-                              <w:fldChar w:fldCharType="begin"/>
-                            </w:r>
-                            <w:r>
-                              <w:instrText xml:space="preserve"> SEQ Figure \* ARABIC </w:instrText>
-                            </w:r>
-                            <w:r>
-                              <w:fldChar w:fldCharType="separate"/>
-                            </w:r>
-                            <w:r>
-                              <w:rPr>
-                                <w:noProof/>
-                              </w:rPr>
-                              <w:t>3</w:t>
-                            </w:r>
-                            <w:r>
-                              <w:fldChar w:fldCharType="end"/>
-                            </w:r>
+                            <w:fldSimple w:instr=" SEQ Figure \* ARABIC ">
+                              <w:r>
+                                <w:rPr>
+                                  <w:noProof/>
+                                </w:rPr>
+                                <w:t>3</w:t>
+                              </w:r>
+                            </w:fldSimple>
                             <w:r>
                               <w:t xml:space="preserve"> </w:t>
                             </w:r>
@@ -1759,7 +1898,7 @@
                 <v:stroke joinstyle="miter"/>
                 <v:path gradientshapeok="t" o:connecttype="rect"/>
               </v:shapetype>
-              <v:shape id="Text Box 10" o:spid="_x0000_s1026" type="#_x0000_t202" style="position:absolute;margin-left:123pt;margin-top:246pt;width:221.25pt;height:.05pt;z-index:251663360;visibility:visible;mso-wrap-style:square;mso-wrap-distance-left:9pt;mso-wrap-distance-top:0;mso-wrap-distance-right:9pt;mso-wrap-distance-bottom:0;mso-position-horizontal:absolute;mso-position-horizontal-relative:text;mso-position-vertical:absolute;mso-position-vertical-relative:text;v-text-anchor:top" o:gfxdata="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" stroked="f">
+              <v:shape id="Text Box 10" o:spid="_x0000_s1026" type="#_x0000_t202" style="position:absolute;margin-left:0;margin-top:293.25pt;width:221.25pt;height:.05pt;z-index:251663360;visibility:visible;mso-wrap-style:square;mso-wrap-distance-left:9pt;mso-wrap-distance-top:0;mso-wrap-distance-right:9pt;mso-wrap-distance-bottom:0;mso-position-horizontal:center;mso-position-horizontal-relative:margin;mso-position-vertical:absolute;mso-position-vertical-relative:text;v-text-anchor:top" o:gfxdata="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" stroked="f">
                 <v:textbox style="mso-fit-shape-to-text:t" inset="0,0,0,0">
                   <w:txbxContent>
                     <w:p>
@@ -1772,24 +1911,14 @@
                       <w:r>
                         <w:t xml:space="preserve">Figure </w:t>
                       </w:r>
-                      <w:r>
-                        <w:fldChar w:fldCharType="begin"/>
-                      </w:r>
-                      <w:r>
-                        <w:instrText xml:space="preserve"> SEQ Figure \* ARABIC </w:instrText>
-                      </w:r>
-                      <w:r>
-                        <w:fldChar w:fldCharType="separate"/>
-                      </w:r>
-                      <w:r>
-                        <w:rPr>
-                          <w:noProof/>
-                        </w:rPr>
-                        <w:t>3</w:t>
-                      </w:r>
-                      <w:r>
-                        <w:fldChar w:fldCharType="end"/>
-                      </w:r>
+                      <w:fldSimple w:instr=" SEQ Figure \* ARABIC ">
+                        <w:r>
+                          <w:rPr>
+                            <w:noProof/>
+                          </w:rPr>
+                          <w:t>3</w:t>
+                        </w:r>
+                      </w:fldSimple>
                       <w:r>
                         <w:t xml:space="preserve"> </w:t>
                       </w:r>
@@ -1799,103 +1928,48 @@
                     </w:p>
                   </w:txbxContent>
                 </v:textbox>
-                <w10:wrap type="topAndBottom"/>
+                <w10:wrap type="topAndBottom" anchorx="margin"/>
               </v:shape>
             </w:pict>
           </mc:Fallback>
         </mc:AlternateContent>
       </w:r>
       <w:r>
+        <w:t>To assist with making a valid move certain squares are colored more lightly.</w:t>
+      </w:r>
+    </w:p>
+    <w:p>
+      <w:pPr>
+        <w:pStyle w:val="Heading2"/>
+      </w:pPr>
+      <w:bookmarkStart w:id="7" w:name="_Toc56538888"/>
+      <w:r>
+        <w:lastRenderedPageBreak/>
+        <w:t>3.2 Timers</w:t>
+      </w:r>
+      <w:bookmarkEnd w:id="7"/>
+    </w:p>
+    <w:p>
+      <w:r>
+        <w:t>The timer is set when starting a game from the Main Menu screen. The default time limit is 120 seconds</w:t>
+      </w:r>
+      <w:r>
+        <w:t xml:space="preserve">. There is no limit to the length you can set. </w:t>
+      </w:r>
+    </w:p>
+    <w:p>
+      <w:pPr>
+        <w:jc w:val="center"/>
+      </w:pPr>
+      <w:r>
         <w:rPr>
           <w:noProof/>
         </w:rPr>
         <w:drawing>
-          <wp:anchor distT="0" distB="0" distL="114300" distR="114300" simplePos="0" relativeHeight="251658240" behindDoc="1" locked="0" layoutInCell="1" allowOverlap="1" wp14:anchorId="0B30E256" wp14:editId="2944D28D">
-            <wp:simplePos x="0" y="0"/>
-            <wp:positionH relativeFrom="margin">
-              <wp:align>center</wp:align>
-            </wp:positionH>
-            <wp:positionV relativeFrom="paragraph">
-              <wp:posOffset>247650</wp:posOffset>
-            </wp:positionV>
-            <wp:extent cx="2809875" cy="2819400"/>
-            <wp:effectExtent l="0" t="0" r="9525" b="0"/>
-            <wp:wrapTopAndBottom/>
-            <wp:docPr id="6" name="Picture 6"/>
-            <wp:cNvGraphicFramePr>
-              <a:graphicFrameLocks xmlns:a="http://schemas.openxmlformats.org/drawingml/2006/main" noChangeAspect="1"/>
-            </wp:cNvGraphicFramePr>
-            <a:graphic xmlns:a="http://schemas.openxmlformats.org/drawingml/2006/main">
-              <a:graphicData uri="http://schemas.openxmlformats.org/drawingml/2006/picture">
-                <pic:pic xmlns:pic="http://schemas.openxmlformats.org/drawingml/2006/picture">
-                  <pic:nvPicPr>
-                    <pic:cNvPr id="1" name=""/>
-                    <pic:cNvPicPr/>
-                  </pic:nvPicPr>
-                  <pic:blipFill>
-                    <a:blip r:embed="rId10">
-                      <a:extLst>
-                        <a:ext uri="{28A0092B-C50C-407E-A947-70E740481C1C}">
-                          <a14:useLocalDpi xmlns:a14="http://schemas.microsoft.com/office/drawing/2010/main" val="0"/>
-                        </a:ext>
-                      </a:extLst>
-                    </a:blip>
-                    <a:stretch>
-                      <a:fillRect/>
-                    </a:stretch>
-                  </pic:blipFill>
-                  <pic:spPr>
-                    <a:xfrm>
-                      <a:off x="0" y="0"/>
-                      <a:ext cx="2809875" cy="2819400"/>
-                    </a:xfrm>
-                    <a:prstGeom prst="rect">
-                      <a:avLst/>
-                    </a:prstGeom>
-                  </pic:spPr>
-                </pic:pic>
-              </a:graphicData>
-            </a:graphic>
-          </wp:anchor>
-        </w:drawing>
-      </w:r>
-      <w:r>
-        <w:t>To assist with making a valid move certain squares are colored more lightly.</w:t>
-      </w:r>
-    </w:p>
-    <w:p>
-      <w:pPr>
-        <w:pStyle w:val="Heading2"/>
-      </w:pPr>
-      <w:bookmarkStart w:id="7" w:name="_Toc56447558"/>
-      <w:r>
-        <w:t>3.2 Timers</w:t>
-      </w:r>
-      <w:bookmarkEnd w:id="7"/>
-    </w:p>
-    <w:p>
-      <w:r>
-        <w:t>Each player has a timer above their scores that indicate the number of seconds remaining to finish the game. As a player makes a move and play passes to the other player their timer will pause</w:t>
-      </w:r>
-      <w:r>
-        <w:t>.</w:t>
-      </w:r>
-    </w:p>
-    <w:p>
-      <w:pPr>
-        <w:keepNext/>
-        <w:jc w:val="center"/>
-      </w:pPr>
-      <w:r>
-        <w:rPr>
-          <w:noProof/>
-        </w:rPr>
-        <w:lastRenderedPageBreak/>
-        <w:drawing>
-          <wp:inline distT="0" distB="0" distL="0" distR="0" wp14:anchorId="0D85629F" wp14:editId="5F4F2854">
-            <wp:extent cx="5943600" cy="1257935"/>
-            <wp:effectExtent l="0" t="0" r="0" b="0"/>
-            <wp:docPr id="7" name="Picture 7"/>
+          <wp:inline distT="0" distB="0" distL="0" distR="0" wp14:anchorId="209D06A2" wp14:editId="431427A7">
+            <wp:extent cx="3801005" cy="1305107"/>
+            <wp:effectExtent l="0" t="0" r="9525" b="9525"/>
+            <wp:docPr id="19" name="Picture 19"/>
             <wp:cNvGraphicFramePr>
               <a:graphicFrameLocks xmlns:a="http://schemas.openxmlformats.org/drawingml/2006/main" noChangeAspect="1"/>
             </wp:cNvGraphicFramePr>
@@ -1915,7 +1989,7 @@
                   <pic:spPr>
                     <a:xfrm>
                       <a:off x="0" y="0"/>
-                      <a:ext cx="5943600" cy="1257935"/>
+                      <a:ext cx="3801005" cy="1305107"/>
                     </a:xfrm>
                     <a:prstGeom prst="rect">
                       <a:avLst/>
@@ -1933,68 +2007,38 @@
         <w:pStyle w:val="Caption"/>
       </w:pPr>
       <w:r>
-        <w:t xml:space="preserve">Figure </w:t>
-      </w:r>
-      <w:r>
-        <w:fldChar w:fldCharType="begin"/>
-      </w:r>
-      <w:r>
-        <w:instrText xml:space="preserve"> SEQ Figure \* ARABIC </w:instrText>
-      </w:r>
-      <w:r>
-        <w:fldChar w:fldCharType="separate"/>
-      </w:r>
+        <w:t>Figure</w:t>
+      </w:r>
+      <w:r>
+        <w:t xml:space="preserve"> 4</w:t>
+      </w:r>
+      <w:r>
+        <w:t xml:space="preserve"> Game asks the players to set the Time limit of the game.</w:t>
+      </w:r>
+    </w:p>
+    <w:p/>
+    <w:p>
+      <w:r>
+        <w:t>Each player has a timer above their scores that indicate the number of seconds remaining to finish the game. As a player makes a move and play passes to the other player their timer will pause</w:t>
+      </w:r>
+      <w:r>
+        <w:t>.</w:t>
+      </w:r>
+    </w:p>
+    <w:p>
+      <w:pPr>
+        <w:keepNext/>
+        <w:jc w:val="center"/>
+      </w:pPr>
       <w:r>
         <w:rPr>
           <w:noProof/>
         </w:rPr>
-        <w:t>4</w:t>
-      </w:r>
-      <w:r>
-        <w:fldChar w:fldCharType="end"/>
-      </w:r>
-      <w:r>
-        <w:t xml:space="preserve"> Showing the timers</w:t>
-      </w:r>
-    </w:p>
-    <w:p>
-      <w:r>
-        <w:t xml:space="preserve">If a player’s timer reaches </w:t>
-      </w:r>
-      <w:proofErr w:type="gramStart"/>
-      <w:r>
-        <w:t>0</w:t>
-      </w:r>
-      <w:proofErr w:type="gramEnd"/>
-      <w:r>
-        <w:t xml:space="preserve"> they are no longer allowed to play and the scores are then counted</w:t>
-      </w:r>
-      <w:r>
-        <w:t xml:space="preserve">. </w:t>
-      </w:r>
-      <w:r>
-        <w:t xml:space="preserve">In the following example. The Time for player “sad11” has ran out. </w:t>
-      </w:r>
-      <w:proofErr w:type="gramStart"/>
-      <w:r>
-        <w:t>So</w:t>
-      </w:r>
-      <w:proofErr w:type="gramEnd"/>
-      <w:r>
-        <w:t xml:space="preserve"> the second player “djp12” has won the game. By choosing No, the game will quit, and by choosing Yes board will reset and players can play a second round</w:t>
-      </w:r>
-    </w:p>
-    <w:p>
-      <w:pPr>
-        <w:keepNext/>
-        <w:jc w:val="center"/>
-      </w:pPr>
-      <w:r>
         <w:drawing>
-          <wp:inline distT="0" distB="0" distL="0" distR="0" wp14:anchorId="169974F1" wp14:editId="18280E48">
-            <wp:extent cx="3439005" cy="1619476"/>
-            <wp:effectExtent l="0" t="0" r="9525" b="0"/>
-            <wp:docPr id="16" name="Picture 16"/>
+          <wp:inline distT="0" distB="0" distL="0" distR="0" wp14:anchorId="0D85629F" wp14:editId="5F4F2854">
+            <wp:extent cx="5943600" cy="1257935"/>
+            <wp:effectExtent l="0" t="0" r="0" b="0"/>
+            <wp:docPr id="7" name="Picture 7"/>
             <wp:cNvGraphicFramePr>
               <a:graphicFrameLocks xmlns:a="http://schemas.openxmlformats.org/drawingml/2006/main" noChangeAspect="1"/>
             </wp:cNvGraphicFramePr>
@@ -2014,7 +2058,7 @@
                   <pic:spPr>
                     <a:xfrm>
                       <a:off x="0" y="0"/>
-                      <a:ext cx="3439005" cy="1619476"/>
+                      <a:ext cx="5943600" cy="1257935"/>
                     </a:xfrm>
                     <a:prstGeom prst="rect">
                       <a:avLst/>
@@ -2035,43 +2079,133 @@
         <w:t xml:space="preserve">Figure </w:t>
       </w:r>
       <w:r>
-        <w:fldChar w:fldCharType="begin"/>
-      </w:r>
-      <w:r>
-        <w:instrText xml:space="preserve"> SEQ Figure \* ARABIC </w:instrText>
-      </w:r>
-      <w:r>
-        <w:fldChar w:fldCharType="separate"/>
-      </w:r>
+        <w:t>5</w:t>
+      </w:r>
+      <w:r>
+        <w:t xml:space="preserve"> Showing the timers</w:t>
+      </w:r>
+    </w:p>
+    <w:p>
+      <w:r>
+        <w:t xml:space="preserve">If a player’s timer reaches </w:t>
+      </w:r>
+      <w:r>
+        <w:t>0,</w:t>
+      </w:r>
+      <w:r>
+        <w:t xml:space="preserve"> they are no longer allowed to </w:t>
+      </w:r>
+      <w:r>
+        <w:t>play,</w:t>
+      </w:r>
+      <w:r>
+        <w:t xml:space="preserve"> and the </w:t>
+      </w:r>
+      <w:r>
+        <w:t xml:space="preserve">final score is </w:t>
+      </w:r>
+      <w:r>
+        <w:t xml:space="preserve">counted. </w:t>
+      </w:r>
+      <w:r>
+        <w:t>E.g.</w:t>
+      </w:r>
+      <w:r>
+        <w:t xml:space="preserve"> </w:t>
+      </w:r>
+      <w:r>
+        <w:t>f</w:t>
+      </w:r>
+      <w:r>
+        <w:t xml:space="preserve">igure </w:t>
+      </w:r>
+      <w:r>
+        <w:t>6</w:t>
+      </w:r>
+      <w:r>
+        <w:rPr>
+          <w:i/>
+          <w:iCs/>
+        </w:rPr>
+        <w:t xml:space="preserve"> </w:t>
+      </w:r>
+      <w:r>
+        <w:t xml:space="preserve">shows </w:t>
+      </w:r>
+      <w:r>
+        <w:t>t</w:t>
+      </w:r>
+      <w:r>
+        <w:t>he</w:t>
+      </w:r>
+      <w:r>
+        <w:t xml:space="preserve"> </w:t>
+      </w:r>
+      <w:r>
+        <w:t>t</w:t>
+      </w:r>
+      <w:r>
+        <w:t>ime for player “sad11” has ran out. So</w:t>
+      </w:r>
+      <w:r>
+        <w:t>,</w:t>
+      </w:r>
+      <w:r>
+        <w:t xml:space="preserve"> the second player “djp12” has won the game. </w:t>
+      </w:r>
+    </w:p>
+    <w:p>
+      <w:pPr>
+        <w:pStyle w:val="ListParagraph"/>
+        <w:numPr>
+          <w:ilvl w:val="0"/>
+          <w:numId w:val="4"/>
+        </w:numPr>
+      </w:pPr>
+      <w:r>
+        <w:rPr>
+          <w:b/>
+          <w:bCs/>
+        </w:rPr>
+        <w:t>No</w:t>
+      </w:r>
+      <w:r>
+        <w:t xml:space="preserve"> - Exits the game</w:t>
+      </w:r>
+    </w:p>
+    <w:p>
+      <w:pPr>
+        <w:pStyle w:val="ListParagraph"/>
+        <w:numPr>
+          <w:ilvl w:val="0"/>
+          <w:numId w:val="4"/>
+        </w:numPr>
+      </w:pPr>
+      <w:r>
+        <w:rPr>
+          <w:b/>
+          <w:bCs/>
+        </w:rPr>
+        <w:t>Yes</w:t>
+      </w:r>
+      <w:r>
+        <w:t xml:space="preserve"> - Starts a new round with the existing players</w:t>
+      </w:r>
+    </w:p>
+    <w:p>
+      <w:pPr>
+        <w:keepNext/>
+        <w:jc w:val="center"/>
+      </w:pPr>
       <w:r>
         <w:rPr>
           <w:noProof/>
         </w:rPr>
-        <w:t>5</w:t>
-      </w:r>
-      <w:r>
-        <w:fldChar w:fldCharType="end"/>
-      </w:r>
-      <w:r>
-        <w:t xml:space="preserve"> dialog box when The Time runs out for one player</w:t>
-      </w:r>
-    </w:p>
-    <w:p>
-      <w:pPr>
-        <w:jc w:val="center"/>
-      </w:pPr>
-    </w:p>
-    <w:p>
-      <w:pPr>
-        <w:keepNext/>
-        <w:jc w:val="center"/>
-      </w:pPr>
-      <w:r>
         <w:drawing>
-          <wp:inline distT="0" distB="0" distL="0" distR="0" wp14:anchorId="7B2E9275" wp14:editId="44B59F38">
-            <wp:extent cx="3801005" cy="1305107"/>
-            <wp:effectExtent l="0" t="0" r="9525" b="9525"/>
-            <wp:docPr id="19" name="Picture 19"/>
+          <wp:inline distT="0" distB="0" distL="0" distR="0" wp14:anchorId="169974F1" wp14:editId="18280E48">
+            <wp:extent cx="3439005" cy="1619476"/>
+            <wp:effectExtent l="0" t="0" r="9525" b="0"/>
+            <wp:docPr id="16" name="Picture 16"/>
             <wp:cNvGraphicFramePr>
               <a:graphicFrameLocks xmlns:a="http://schemas.openxmlformats.org/drawingml/2006/main" noChangeAspect="1"/>
             </wp:cNvGraphicFramePr>
@@ -2091,7 +2225,7 @@
                   <pic:spPr>
                     <a:xfrm>
                       <a:off x="0" y="0"/>
-                      <a:ext cx="3801005" cy="1305107"/>
+                      <a:ext cx="3439005" cy="1619476"/>
                     </a:xfrm>
                     <a:prstGeom prst="rect">
                       <a:avLst/>
@@ -2112,71 +2246,75 @@
         <w:t xml:space="preserve">Figure </w:t>
       </w:r>
       <w:r>
-        <w:fldChar w:fldCharType="begin"/>
-      </w:r>
-      <w:r>
-        <w:instrText xml:space="preserve"> SEQ Figure \* ARABIC </w:instrText>
-      </w:r>
-      <w:r>
-        <w:fldChar w:fldCharType="separate"/>
-      </w:r>
+        <w:t xml:space="preserve">6 </w:t>
+      </w:r>
+      <w:r>
+        <w:t>dialog box when The Time runs out for one player</w:t>
+      </w:r>
+    </w:p>
+    <w:p>
+      <w:pPr>
+        <w:jc w:val="center"/>
+      </w:pPr>
+    </w:p>
+    <w:p>
+      <w:pPr>
+        <w:keepNext/>
+        <w:jc w:val="center"/>
+      </w:pPr>
+    </w:p>
+    <w:p>
+      <w:pPr>
+        <w:pStyle w:val="Heading2"/>
+      </w:pPr>
+      <w:bookmarkStart w:id="8" w:name="_Toc51874324"/>
+      <w:bookmarkStart w:id="9" w:name="_Toc56538889"/>
+      <w:r>
+        <w:t>3.</w:t>
+      </w:r>
+      <w:r>
+        <w:t>3</w:t>
+      </w:r>
+      <w:r>
+        <w:t xml:space="preserve"> Ending the game</w:t>
+      </w:r>
+      <w:bookmarkEnd w:id="8"/>
+      <w:bookmarkEnd w:id="9"/>
+    </w:p>
+    <w:p>
+      <w:r>
+        <w:t>This way of play continues until all the spaces on the board are filled</w:t>
+      </w:r>
+      <w:r>
+        <w:t>, timer runs out,</w:t>
+      </w:r>
+      <w:r>
+        <w:t xml:space="preserve"> or there are no moves for either player to make.</w:t>
+      </w:r>
+      <w:r>
+        <w:t xml:space="preserve"> </w:t>
+      </w:r>
+      <w:r>
+        <w:t xml:space="preserve">The </w:t>
+      </w:r>
+      <w:r>
+        <w:t>figure 7</w:t>
+      </w:r>
+      <w:r>
+        <w:t xml:space="preserve"> shows the scenario when all the spaces are filled on the board.</w:t>
+      </w:r>
+    </w:p>
+    <w:p>
+      <w:pPr>
+        <w:keepNext/>
+        <w:jc w:val="center"/>
+      </w:pPr>
       <w:r>
         <w:rPr>
           <w:noProof/>
         </w:rPr>
-        <w:t>6</w:t>
-      </w:r>
-      <w:r>
-        <w:fldChar w:fldCharType="end"/>
-      </w:r>
-      <w:r>
-        <w:t xml:space="preserve"> Game asks the players to set the Time limit of the game.</w:t>
-      </w:r>
-    </w:p>
-    <w:p>
-      <w:pPr>
-        <w:pStyle w:val="Heading2"/>
-      </w:pPr>
-      <w:bookmarkStart w:id="8" w:name="_Toc51874324"/>
-      <w:bookmarkStart w:id="9" w:name="_Toc56447559"/>
-      <w:r>
-        <w:t>3.</w:t>
-      </w:r>
-      <w:r>
-        <w:t>3</w:t>
-      </w:r>
-      <w:r>
-        <w:t xml:space="preserve"> Ending the game</w:t>
-      </w:r>
-      <w:bookmarkEnd w:id="8"/>
-      <w:bookmarkEnd w:id="9"/>
-    </w:p>
-    <w:p>
-      <w:r>
-        <w:t>This way of play continues until all the spaces on the board are filled</w:t>
-      </w:r>
-      <w:r>
-        <w:t>, timer runs out,</w:t>
-      </w:r>
-      <w:r>
-        <w:t xml:space="preserve"> or there are no moves for either player to make.</w:t>
-      </w:r>
-      <w:r>
-        <w:t xml:space="preserve"> </w:t>
-      </w:r>
-      <w:r>
-        <w:t>The following figure shows the scenario when all the spaces are filled on the board.</w:t>
-      </w:r>
-    </w:p>
-    <w:p>
-      <w:pPr>
-        <w:keepNext/>
-        <w:jc w:val="center"/>
-      </w:pPr>
-      <w:r>
-        <w:lastRenderedPageBreak/>
         <w:drawing>
-          <wp:inline distT="0" distB="0" distL="0" distR="0" wp14:anchorId="2877D123" wp14:editId="179EFD2A">
+          <wp:inline distT="0" distB="0" distL="0" distR="0" wp14:anchorId="2877D123" wp14:editId="2647B007">
             <wp:extent cx="4001058" cy="1600423"/>
             <wp:effectExtent l="0" t="0" r="0" b="0"/>
             <wp:docPr id="17" name="Picture 17"/>
@@ -2219,24 +2357,14 @@
       <w:r>
         <w:t xml:space="preserve">Figure </w:t>
       </w:r>
-      <w:r>
-        <w:fldChar w:fldCharType="begin"/>
-      </w:r>
-      <w:r>
-        <w:instrText xml:space="preserve"> SEQ Figure \* ARABIC </w:instrText>
-      </w:r>
-      <w:r>
-        <w:fldChar w:fldCharType="separate"/>
-      </w:r>
-      <w:r>
-        <w:rPr>
-          <w:noProof/>
-        </w:rPr>
-        <w:t>7</w:t>
-      </w:r>
-      <w:r>
-        <w:fldChar w:fldCharType="end"/>
-      </w:r>
+      <w:fldSimple w:instr=" SEQ Figure \* ARABIC ">
+        <w:r>
+          <w:rPr>
+            <w:noProof/>
+          </w:rPr>
+          <w:t>7</w:t>
+        </w:r>
+      </w:fldSimple>
       <w:r>
         <w:t xml:space="preserve"> A sample of end game dialog box</w:t>
       </w:r>
@@ -2246,7 +2374,7 @@
       <w:pPr>
         <w:pStyle w:val="Heading2"/>
       </w:pPr>
-      <w:bookmarkStart w:id="10" w:name="_Toc56447560"/>
+      <w:bookmarkStart w:id="10" w:name="_Toc56538890"/>
       <w:r>
         <w:t>3.</w:t>
       </w:r>
@@ -2273,7 +2401,7 @@
           <w:noProof/>
         </w:rPr>
         <w:drawing>
-          <wp:inline distT="0" distB="0" distL="0" distR="0" wp14:anchorId="12095ED2" wp14:editId="0C87567D">
+          <wp:inline distT="0" distB="0" distL="0" distR="0" wp14:anchorId="12095ED2" wp14:editId="7B92A83E">
             <wp:extent cx="5334000" cy="752475"/>
             <wp:effectExtent l="0" t="0" r="0" b="9525"/>
             <wp:docPr id="5" name="Picture 5"/>
@@ -2316,24 +2444,14 @@
       <w:r>
         <w:t xml:space="preserve">Figure </w:t>
       </w:r>
-      <w:r>
-        <w:fldChar w:fldCharType="begin"/>
-      </w:r>
-      <w:r>
-        <w:instrText xml:space="preserve"> SEQ Figure \* ARABIC </w:instrText>
-      </w:r>
-      <w:r>
-        <w:fldChar w:fldCharType="separate"/>
-      </w:r>
-      <w:r>
-        <w:rPr>
-          <w:noProof/>
-        </w:rPr>
-        <w:t>8</w:t>
-      </w:r>
-      <w:r>
-        <w:fldChar w:fldCharType="end"/>
-      </w:r>
+      <w:fldSimple w:instr=" SEQ Figure \* ARABIC ">
+        <w:r>
+          <w:rPr>
+            <w:noProof/>
+          </w:rPr>
+          <w:t>8</w:t>
+        </w:r>
+      </w:fldSimple>
       <w:r>
         <w:t xml:space="preserve"> showing current score for each player</w:t>
       </w:r>
@@ -2342,7 +2460,7 @@
       <w:pPr>
         <w:pStyle w:val="Heading2"/>
       </w:pPr>
-      <w:bookmarkStart w:id="11" w:name="_Toc56447561"/>
+      <w:bookmarkStart w:id="11" w:name="_Toc56538891"/>
       <w:r>
         <w:t>3.5 Turn indicators</w:t>
       </w:r>
@@ -2357,9 +2475,11 @@
       <w:pPr>
         <w:pStyle w:val="Heading2"/>
       </w:pPr>
+      <w:bookmarkStart w:id="12" w:name="_Toc56538892"/>
       <w:r>
         <w:t>3.6 Pass Button</w:t>
       </w:r>
+      <w:bookmarkEnd w:id="12"/>
     </w:p>
     <w:p>
       <w:r>
@@ -2462,13 +2582,13 @@
         <mc:AlternateContent>
           <mc:Choice Requires="wps">
             <w:drawing>
-              <wp:anchor distT="0" distB="0" distL="114300" distR="114300" simplePos="0" relativeHeight="251665408" behindDoc="0" locked="0" layoutInCell="1" allowOverlap="1" wp14:anchorId="36352D01" wp14:editId="444EDFA1">
+              <wp:anchor distT="0" distB="0" distL="114300" distR="114300" simplePos="0" relativeHeight="251665408" behindDoc="0" locked="0" layoutInCell="1" allowOverlap="1" wp14:anchorId="36352D01" wp14:editId="229920CA">
                 <wp:simplePos x="0" y="0"/>
-                <wp:positionH relativeFrom="column">
-                  <wp:posOffset>657225</wp:posOffset>
+                <wp:positionH relativeFrom="margin">
+                  <wp:align>center</wp:align>
                 </wp:positionH>
                 <wp:positionV relativeFrom="paragraph">
-                  <wp:posOffset>1270</wp:posOffset>
+                  <wp:posOffset>-97790</wp:posOffset>
                 </wp:positionV>
                 <wp:extent cx="4305300" cy="635"/>
                 <wp:effectExtent l="0" t="0" r="0" b="0"/>
@@ -2506,24 +2626,14 @@
                             <w:r>
                               <w:t xml:space="preserve">Figure </w:t>
                             </w:r>
-                            <w:r>
-                              <w:fldChar w:fldCharType="begin"/>
-                            </w:r>
-                            <w:r>
-                              <w:instrText xml:space="preserve"> SEQ Figure \* ARABIC </w:instrText>
-                            </w:r>
-                            <w:r>
-                              <w:fldChar w:fldCharType="separate"/>
-                            </w:r>
-                            <w:r>
-                              <w:rPr>
-                                <w:noProof/>
-                              </w:rPr>
-                              <w:t>9</w:t>
-                            </w:r>
-                            <w:r>
-                              <w:fldChar w:fldCharType="end"/>
-                            </w:r>
+                            <w:fldSimple w:instr=" SEQ Figure \* ARABIC ">
+                              <w:r>
+                                <w:rPr>
+                                  <w:noProof/>
+                                </w:rPr>
+                                <w:t>9</w:t>
+                              </w:r>
+                            </w:fldSimple>
                             <w:r>
                               <w:t xml:space="preserve"> pass button</w:t>
                             </w:r>
@@ -2544,7 +2654,7 @@
           </mc:Choice>
           <mc:Fallback>
             <w:pict>
-              <v:shape w14:anchorId="36352D01" id="Text Box 20" o:spid="_x0000_s1027" type="#_x0000_t202" style="position:absolute;margin-left:51.75pt;margin-top:.1pt;width:339pt;height:.05pt;z-index:251665408;visibility:visible;mso-wrap-style:square;mso-wrap-distance-left:9pt;mso-wrap-distance-top:0;mso-wrap-distance-right:9pt;mso-wrap-distance-bottom:0;mso-position-horizontal:absolute;mso-position-horizontal-relative:text;mso-position-vertical:absolute;mso-position-vertical-relative:text;v-text-anchor:top" o:gfxdata="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" stroked="f">
+              <v:shape w14:anchorId="36352D01" id="Text Box 20" o:spid="_x0000_s1027" type="#_x0000_t202" style="position:absolute;margin-left:0;margin-top:-7.7pt;width:339pt;height:.05pt;z-index:251665408;visibility:visible;mso-wrap-style:square;mso-wrap-distance-left:9pt;mso-wrap-distance-top:0;mso-wrap-distance-right:9pt;mso-wrap-distance-bottom:0;mso-position-horizontal:center;mso-position-horizontal-relative:margin;mso-position-vertical:absolute;mso-position-vertical-relative:text;v-text-anchor:top" o:gfxdata="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" stroked="f">
                 <v:textbox style="mso-fit-shape-to-text:t" inset="0,0,0,0">
                   <w:txbxContent>
                     <w:p>
@@ -2557,31 +2667,21 @@
                       <w:r>
                         <w:t xml:space="preserve">Figure </w:t>
                       </w:r>
-                      <w:r>
-                        <w:fldChar w:fldCharType="begin"/>
-                      </w:r>
-                      <w:r>
-                        <w:instrText xml:space="preserve"> SEQ Figure \* ARABIC </w:instrText>
-                      </w:r>
-                      <w:r>
-                        <w:fldChar w:fldCharType="separate"/>
-                      </w:r>
-                      <w:r>
-                        <w:rPr>
-                          <w:noProof/>
-                        </w:rPr>
-                        <w:t>9</w:t>
-                      </w:r>
-                      <w:r>
-                        <w:fldChar w:fldCharType="end"/>
-                      </w:r>
+                      <w:fldSimple w:instr=" SEQ Figure \* ARABIC ">
+                        <w:r>
+                          <w:rPr>
+                            <w:noProof/>
+                          </w:rPr>
+                          <w:t>9</w:t>
+                        </w:r>
+                      </w:fldSimple>
                       <w:r>
                         <w:t xml:space="preserve"> pass button</w:t>
                       </w:r>
                     </w:p>
                   </w:txbxContent>
                 </v:textbox>
-                <w10:wrap type="square"/>
+                <w10:wrap type="square" anchorx="margin"/>
               </v:shape>
             </w:pict>
           </mc:Fallback>
@@ -2592,47 +2692,41 @@
       <w:pPr>
         <w:pStyle w:val="Heading2"/>
       </w:pPr>
-      <w:bookmarkStart w:id="12" w:name="_Toc56447563"/>
-      <w:bookmarkEnd w:id="12"/>
-      <w:r>
+      <w:bookmarkStart w:id="13" w:name="_Toc56538893"/>
+      <w:r>
+        <w:lastRenderedPageBreak/>
         <w:t>3.7 Quitting</w:t>
       </w:r>
+      <w:bookmarkEnd w:id="13"/>
     </w:p>
     <w:p/>
     <w:p>
       <w:r>
-        <w:t xml:space="preserve">A player can decide to quit during his/her turn. The software will ask the player whether he wants to quit. </w:t>
-      </w:r>
-      <w:r>
-        <w:t>Clicking on No</w:t>
-      </w:r>
-      <w:r>
-        <w:t xml:space="preserve"> </w:t>
-      </w:r>
-      <w:r>
-        <w:t xml:space="preserve">system </w:t>
-      </w:r>
-      <w:r>
-        <w:t xml:space="preserve">will bring the game back and Pressing </w:t>
-      </w:r>
-      <w:proofErr w:type="gramStart"/>
-      <w:r>
-        <w:t>yes</w:t>
-      </w:r>
-      <w:proofErr w:type="gramEnd"/>
-      <w:r>
-        <w:t xml:space="preserve"> The system will count the player who chosen to quit the game as loser and the other player will be the winner of the round.</w:t>
-      </w:r>
-    </w:p>
-    <w:p>
-      <w:r>
-        <w:lastRenderedPageBreak/>
-        <w:t>System informs the player than the other player will be the winner and waits for player’s confirmation.</w:t>
-      </w:r>
-    </w:p>
-    <w:p>
-      <w:r>
-        <w:t xml:space="preserve">By pressing OK, the game will get closed. </w:t>
+        <w:t xml:space="preserve">A player can decide to quit during his/her turn. The software will ask the player whether he wants to quit. Clicking on No </w:t>
+      </w:r>
+      <w:r>
+        <w:t>will continue the</w:t>
+      </w:r>
+      <w:r>
+        <w:t xml:space="preserve"> game and </w:t>
+      </w:r>
+      <w:r>
+        <w:t>clicking</w:t>
+      </w:r>
+      <w:r>
+        <w:t xml:space="preserve"> yes will </w:t>
+      </w:r>
+      <w:r>
+        <w:t>declare the opponent as</w:t>
+      </w:r>
+      <w:r>
+        <w:t xml:space="preserve"> the winner of the round</w:t>
+      </w:r>
+      <w:r>
+        <w:t xml:space="preserve"> as depicted in figure 10</w:t>
+      </w:r>
+      <w:r>
+        <w:t>.</w:t>
       </w:r>
     </w:p>
     <w:p>
@@ -2698,61 +2792,66 @@
       <w:r>
         <w:t xml:space="preserve">Figure </w:t>
       </w:r>
-      <w:r>
-        <w:fldChar w:fldCharType="begin"/>
-      </w:r>
-      <w:r>
-        <w:instrText xml:space="preserve"> SEQ Figure \* ARABIC </w:instrText>
-      </w:r>
-      <w:r>
-        <w:fldChar w:fldCharType="separate"/>
-      </w:r>
+      <w:fldSimple w:instr=" SEQ Figure \* ARABIC ">
+        <w:r>
+          <w:rPr>
+            <w:noProof/>
+          </w:rPr>
+          <w:t>10</w:t>
+        </w:r>
+      </w:fldSimple>
+      <w:r>
+        <w:t xml:space="preserve"> quit dialogue box</w:t>
+      </w:r>
+    </w:p>
+    <w:p>
+      <w:pPr>
+        <w:pStyle w:val="Heading2"/>
+      </w:pPr>
+      <w:bookmarkStart w:id="14" w:name="_Toc56538894"/>
+      <w:r>
+        <w:t>3.8 Invalid moves</w:t>
+      </w:r>
+      <w:bookmarkEnd w:id="14"/>
+    </w:p>
+    <w:p/>
+    <w:p>
+      <w:r>
+        <w:t xml:space="preserve">As demonstrated in figure </w:t>
+      </w:r>
+      <w:r>
+        <w:t>3</w:t>
+      </w:r>
+      <w:r>
+        <w:t xml:space="preserve">, each player </w:t>
+      </w:r>
+      <w:r>
+        <w:t>is given specific</w:t>
+      </w:r>
+      <w:r>
+        <w:t xml:space="preserve"> options to place a new disc</w:t>
+      </w:r>
+      <w:r>
+        <w:t>.</w:t>
+      </w:r>
+      <w:r>
+        <w:t xml:space="preserve"> Placing disc at other places is not allowed by the rules of the original game and the system. </w:t>
+      </w:r>
+    </w:p>
+    <w:p>
+      <w:pPr>
+        <w:keepNext/>
+        <w:jc w:val="center"/>
+      </w:pPr>
       <w:r>
         <w:rPr>
           <w:noProof/>
         </w:rPr>
-        <w:t>10</w:t>
-      </w:r>
-      <w:r>
-        <w:fldChar w:fldCharType="end"/>
-      </w:r>
-      <w:r>
-        <w:t xml:space="preserve"> quit dialogue box</w:t>
-      </w:r>
-    </w:p>
-    <w:p>
-      <w:pPr>
-        <w:pStyle w:val="Heading2"/>
-      </w:pPr>
-      <w:bookmarkStart w:id="13" w:name="_Toc56447564"/>
-      <w:bookmarkEnd w:id="13"/>
-      <w:r>
-        <w:t>3.8 Invalid moves</w:t>
-      </w:r>
-    </w:p>
-    <w:p/>
-    <w:p>
-      <w:r>
-        <w:t xml:space="preserve">As demonstrated in figure </w:t>
-      </w:r>
-      <w:r>
-        <w:t>8</w:t>
-      </w:r>
-      <w:r>
-        <w:t xml:space="preserve">, each player has a few options to place a new disc indicated as see green. Placing disc at other places is not allowed by the rules of the original game and the system. </w:t>
-      </w:r>
-    </w:p>
-    <w:p>
-      <w:pPr>
-        <w:keepNext/>
-        <w:jc w:val="center"/>
-      </w:pPr>
-      <w:r>
         <w:drawing>
-          <wp:inline distT="0" distB="0" distL="0" distR="0" wp14:anchorId="330F826B" wp14:editId="4BDE485A">
-            <wp:extent cx="2876550" cy="2905125"/>
-            <wp:effectExtent l="0" t="0" r="0" b="9525"/>
-            <wp:docPr id="18" name="Picture 18"/>
+          <wp:inline distT="0" distB="0" distL="0" distR="0" wp14:anchorId="6128799D" wp14:editId="68CE7292">
+            <wp:extent cx="3410426" cy="1390844"/>
+            <wp:effectExtent l="0" t="0" r="0" b="0"/>
+            <wp:docPr id="13" name="Picture 13"/>
             <wp:cNvGraphicFramePr>
               <a:graphicFrameLocks xmlns:a="http://schemas.openxmlformats.org/drawingml/2006/main" noChangeAspect="1"/>
             </wp:cNvGraphicFramePr>
@@ -2763,27 +2862,20 @@
                     <pic:cNvPr id="1" name=""/>
                     <pic:cNvPicPr/>
                   </pic:nvPicPr>
-                  <pic:blipFill rotWithShape="1">
+                  <pic:blipFill>
                     <a:blip r:embed="rId18"/>
-                    <a:srcRect l="1629"/>
-                    <a:stretch/>
+                    <a:stretch>
+                      <a:fillRect/>
+                    </a:stretch>
                   </pic:blipFill>
-                  <pic:spPr bwMode="auto">
+                  <pic:spPr>
                     <a:xfrm>
                       <a:off x="0" y="0"/>
-                      <a:ext cx="2876951" cy="2905530"/>
+                      <a:ext cx="3410426" cy="1390844"/>
                     </a:xfrm>
                     <a:prstGeom prst="rect">
                       <a:avLst/>
                     </a:prstGeom>
-                    <a:ln>
-                      <a:noFill/>
-                    </a:ln>
-                    <a:extLst>
-                      <a:ext uri="{53640926-AAD7-44D8-BBD7-CCE9431645EC}">
-                        <a14:shadowObscured xmlns:a14="http://schemas.microsoft.com/office/drawing/2010/main"/>
-                      </a:ext>
-                    </a:extLst>
                   </pic:spPr>
                 </pic:pic>
               </a:graphicData>
@@ -2812,21 +2904,73 @@
         <w:rPr>
           <w:noProof/>
         </w:rPr>
-        <w:t>11</w:t>
+        <w:t>1</w:t>
       </w:r>
       <w:r>
         <w:fldChar w:fldCharType="end"/>
       </w:r>
       <w:r>
-        <w:t xml:space="preserve"> light green places show valid moves and green places are invalid ones.</w:t>
-      </w:r>
-    </w:p>
-    <w:p>
-      <w:r>
-        <w:t>Nonetheless, If the player attempts to place disc at invalid places system shows a warning depicted in below figure. By pressing OK, the player can continue and place a disc at valid squares.</w:t>
+        <w:t>1</w:t>
+      </w:r>
+      <w:r>
+        <w:t xml:space="preserve"> screenshot of the error player that player will see by attempting an invalid move</w:t>
+      </w:r>
+    </w:p>
+    <w:p>
+      <w:r>
+        <w:t xml:space="preserve">Nonetheless, If the player attempts to place disc at invalid places system shows a warning depicted in </w:t>
+      </w:r>
+      <w:r>
+        <w:t>figure 1</w:t>
+      </w:r>
+      <w:r>
+        <w:t>1</w:t>
+      </w:r>
+      <w:r>
+        <w:t>. By pressing OK, the player can continue and place a disc at valid squares.</w:t>
       </w:r>
       <w:r>
         <w:t xml:space="preserve"> </w:t>
+      </w:r>
+    </w:p>
+    <w:p/>
+    <w:p>
+      <w:pPr>
+        <w:pStyle w:val="Heading1"/>
+      </w:pPr>
+      <w:bookmarkStart w:id="15" w:name="_Toc56538895"/>
+      <w:r>
+        <w:t>4.0 Leaderboard</w:t>
+      </w:r>
+      <w:bookmarkEnd w:id="15"/>
+    </w:p>
+    <w:p>
+      <w:r>
+        <w:t>The system tracks each player’s win</w:t>
+      </w:r>
+      <w:r>
+        <w:t>s and losses</w:t>
+      </w:r>
+      <w:r>
+        <w:t>.</w:t>
+      </w:r>
+      <w:r>
+        <w:t xml:space="preserve"> Each can </w:t>
+      </w:r>
+      <w:r>
+        <w:t>view the</w:t>
+      </w:r>
+      <w:r>
+        <w:t xml:space="preserve"> leaderboard to see </w:t>
+      </w:r>
+      <w:r>
+        <w:t>the top players</w:t>
+      </w:r>
+      <w:r>
+        <w:t xml:space="preserve">. </w:t>
+      </w:r>
+      <w:r>
+        <w:t>To view the leaderboard, click the Statistics button from the Main Menu.</w:t>
       </w:r>
     </w:p>
     <w:p>
@@ -2835,12 +2979,15 @@
         <w:jc w:val="center"/>
       </w:pPr>
       <w:r>
+        <w:rPr>
+          <w:noProof/>
+        </w:rPr>
         <w:lastRenderedPageBreak/>
         <w:drawing>
-          <wp:inline distT="0" distB="0" distL="0" distR="0" wp14:anchorId="0859B726" wp14:editId="74D3E154">
-            <wp:extent cx="3410426" cy="1390844"/>
-            <wp:effectExtent l="0" t="0" r="0" b="0"/>
-            <wp:docPr id="13" name="Picture 13"/>
+          <wp:inline distT="0" distB="0" distL="0" distR="0" wp14:anchorId="7F6BC4C7" wp14:editId="1DBE0C81">
+            <wp:extent cx="1900244" cy="3143171"/>
+            <wp:effectExtent l="0" t="0" r="5080" b="635"/>
+            <wp:docPr id="12" name="Picture 12"/>
             <wp:cNvGraphicFramePr>
               <a:graphicFrameLocks xmlns:a="http://schemas.openxmlformats.org/drawingml/2006/main" noChangeAspect="1"/>
             </wp:cNvGraphicFramePr>
@@ -2860,100 +3007,6 @@
                   <pic:spPr>
                     <a:xfrm>
                       <a:off x="0" y="0"/>
-                      <a:ext cx="3410426" cy="1390844"/>
-                    </a:xfrm>
-                    <a:prstGeom prst="rect">
-                      <a:avLst/>
-                    </a:prstGeom>
-                  </pic:spPr>
-                </pic:pic>
-              </a:graphicData>
-            </a:graphic>
-          </wp:inline>
-        </w:drawing>
-      </w:r>
-    </w:p>
-    <w:p>
-      <w:pPr>
-        <w:pStyle w:val="Caption"/>
-      </w:pPr>
-      <w:r>
-        <w:t xml:space="preserve">Figure </w:t>
-      </w:r>
-      <w:r>
-        <w:fldChar w:fldCharType="begin"/>
-      </w:r>
-      <w:r>
-        <w:instrText xml:space="preserve"> SEQ Figure \* ARABIC </w:instrText>
-      </w:r>
-      <w:r>
-        <w:fldChar w:fldCharType="separate"/>
-      </w:r>
-      <w:r>
-        <w:rPr>
-          <w:noProof/>
-        </w:rPr>
-        <w:t>12</w:t>
-      </w:r>
-      <w:r>
-        <w:fldChar w:fldCharType="end"/>
-      </w:r>
-      <w:r>
-        <w:t xml:space="preserve"> screenshot of the error player that player will see by attempting an invalid move</w:t>
-      </w:r>
-    </w:p>
-    <w:p/>
-    <w:p>
-      <w:pPr>
-        <w:pStyle w:val="Heading1"/>
-      </w:pPr>
-      <w:bookmarkStart w:id="14" w:name="_Toc56447565"/>
-      <w:bookmarkEnd w:id="14"/>
-      <w:r>
-        <w:t>4.0 Leaderboard</w:t>
-      </w:r>
-    </w:p>
-    <w:p>
-      <w:r>
-        <w:t xml:space="preserve">The system tracks each player’s wins, loses </w:t>
-      </w:r>
-      <w:r>
-        <w:t>etc.</w:t>
-      </w:r>
-      <w:r>
-        <w:t xml:space="preserve"> Each can use leaderboard to see his/her own and other players’ records. While in the main menu by choosing statistics, the following table will be shown. </w:t>
-      </w:r>
-    </w:p>
-    <w:p>
-      <w:pPr>
-        <w:keepNext/>
-        <w:jc w:val="center"/>
-      </w:pPr>
-      <w:r>
-        <w:drawing>
-          <wp:inline distT="0" distB="0" distL="0" distR="0" wp14:anchorId="7F6BC4C7" wp14:editId="1DBE0C81">
-            <wp:extent cx="1900244" cy="3143171"/>
-            <wp:effectExtent l="0" t="0" r="5080" b="635"/>
-            <wp:docPr id="12" name="Picture 12"/>
-            <wp:cNvGraphicFramePr>
-              <a:graphicFrameLocks xmlns:a="http://schemas.openxmlformats.org/drawingml/2006/main" noChangeAspect="1"/>
-            </wp:cNvGraphicFramePr>
-            <a:graphic xmlns:a="http://schemas.openxmlformats.org/drawingml/2006/main">
-              <a:graphicData uri="http://schemas.openxmlformats.org/drawingml/2006/picture">
-                <pic:pic xmlns:pic="http://schemas.openxmlformats.org/drawingml/2006/picture">
-                  <pic:nvPicPr>
-                    <pic:cNvPr id="1" name=""/>
-                    <pic:cNvPicPr/>
-                  </pic:nvPicPr>
-                  <pic:blipFill>
-                    <a:blip r:embed="rId20"/>
-                    <a:stretch>
-                      <a:fillRect/>
-                    </a:stretch>
-                  </pic:blipFill>
-                  <pic:spPr>
-                    <a:xfrm>
-                      <a:off x="0" y="0"/>
                       <a:ext cx="1929405" cy="3191406"/>
                     </a:xfrm>
                     <a:prstGeom prst="rect">
@@ -2974,23 +3027,16 @@
       <w:r>
         <w:t xml:space="preserve">Figure </w:t>
       </w:r>
-      <w:r>
-        <w:fldChar w:fldCharType="begin"/>
-      </w:r>
-      <w:r>
-        <w:instrText xml:space="preserve"> SEQ Figure \* ARABIC </w:instrText>
-      </w:r>
-      <w:r>
-        <w:fldChar w:fldCharType="separate"/>
-      </w:r>
-      <w:r>
-        <w:rPr>
-          <w:noProof/>
-        </w:rPr>
-        <w:t>13</w:t>
-      </w:r>
-      <w:r>
-        <w:fldChar w:fldCharType="end"/>
+      <w:fldSimple w:instr=" SEQ Figure \* ARABIC ">
+        <w:r>
+          <w:rPr>
+            <w:noProof/>
+          </w:rPr>
+          <w:t>1</w:t>
+        </w:r>
+      </w:fldSimple>
+      <w:r>
+        <w:t>2</w:t>
       </w:r>
       <w:r>
         <w:t xml:space="preserve"> a view of leaderboard</w:t>
@@ -3330,6 +3376,119 @@
       </w:pPr>
     </w:lvl>
   </w:abstractNum>
+  <w:abstractNum w:abstractNumId="3" w15:restartNumberingAfterBreak="0">
+    <w:nsid w:val="7A4A4C7E"/>
+    <w:multiLevelType w:val="hybridMultilevel"/>
+    <w:tmpl w:val="7402E0EC"/>
+    <w:lvl w:ilvl="0" w:tplc="04090001">
+      <w:start w:val="1"/>
+      <w:numFmt w:val="bullet"/>
+      <w:lvlText w:val=""/>
+      <w:lvlJc w:val="left"/>
+      <w:pPr>
+        <w:ind w:left="720" w:hanging="360"/>
+      </w:pPr>
+      <w:rPr>
+        <w:rFonts w:ascii="Symbol" w:hAnsi="Symbol" w:hint="default"/>
+      </w:rPr>
+    </w:lvl>
+    <w:lvl w:ilvl="1" w:tplc="04090003" w:tentative="1">
+      <w:start w:val="1"/>
+      <w:numFmt w:val="bullet"/>
+      <w:lvlText w:val="o"/>
+      <w:lvlJc w:val="left"/>
+      <w:pPr>
+        <w:ind w:left="1440" w:hanging="360"/>
+      </w:pPr>
+      <w:rPr>
+        <w:rFonts w:ascii="Courier New" w:hAnsi="Courier New" w:cs="Courier New" w:hint="default"/>
+      </w:rPr>
+    </w:lvl>
+    <w:lvl w:ilvl="2" w:tplc="04090005" w:tentative="1">
+      <w:start w:val="1"/>
+      <w:numFmt w:val="bullet"/>
+      <w:lvlText w:val=""/>
+      <w:lvlJc w:val="left"/>
+      <w:pPr>
+        <w:ind w:left="2160" w:hanging="360"/>
+      </w:pPr>
+      <w:rPr>
+        <w:rFonts w:ascii="Wingdings" w:hAnsi="Wingdings" w:hint="default"/>
+      </w:rPr>
+    </w:lvl>
+    <w:lvl w:ilvl="3" w:tplc="04090001" w:tentative="1">
+      <w:start w:val="1"/>
+      <w:numFmt w:val="bullet"/>
+      <w:lvlText w:val=""/>
+      <w:lvlJc w:val="left"/>
+      <w:pPr>
+        <w:ind w:left="2880" w:hanging="360"/>
+      </w:pPr>
+      <w:rPr>
+        <w:rFonts w:ascii="Symbol" w:hAnsi="Symbol" w:hint="default"/>
+      </w:rPr>
+    </w:lvl>
+    <w:lvl w:ilvl="4" w:tplc="04090003" w:tentative="1">
+      <w:start w:val="1"/>
+      <w:numFmt w:val="bullet"/>
+      <w:lvlText w:val="o"/>
+      <w:lvlJc w:val="left"/>
+      <w:pPr>
+        <w:ind w:left="3600" w:hanging="360"/>
+      </w:pPr>
+      <w:rPr>
+        <w:rFonts w:ascii="Courier New" w:hAnsi="Courier New" w:cs="Courier New" w:hint="default"/>
+      </w:rPr>
+    </w:lvl>
+    <w:lvl w:ilvl="5" w:tplc="04090005" w:tentative="1">
+      <w:start w:val="1"/>
+      <w:numFmt w:val="bullet"/>
+      <w:lvlText w:val=""/>
+      <w:lvlJc w:val="left"/>
+      <w:pPr>
+        <w:ind w:left="4320" w:hanging="360"/>
+      </w:pPr>
+      <w:rPr>
+        <w:rFonts w:ascii="Wingdings" w:hAnsi="Wingdings" w:hint="default"/>
+      </w:rPr>
+    </w:lvl>
+    <w:lvl w:ilvl="6" w:tplc="04090001" w:tentative="1">
+      <w:start w:val="1"/>
+      <w:numFmt w:val="bullet"/>
+      <w:lvlText w:val=""/>
+      <w:lvlJc w:val="left"/>
+      <w:pPr>
+        <w:ind w:left="5040" w:hanging="360"/>
+      </w:pPr>
+      <w:rPr>
+        <w:rFonts w:ascii="Symbol" w:hAnsi="Symbol" w:hint="default"/>
+      </w:rPr>
+    </w:lvl>
+    <w:lvl w:ilvl="7" w:tplc="04090003" w:tentative="1">
+      <w:start w:val="1"/>
+      <w:numFmt w:val="bullet"/>
+      <w:lvlText w:val="o"/>
+      <w:lvlJc w:val="left"/>
+      <w:pPr>
+        <w:ind w:left="5760" w:hanging="360"/>
+      </w:pPr>
+      <w:rPr>
+        <w:rFonts w:ascii="Courier New" w:hAnsi="Courier New" w:cs="Courier New" w:hint="default"/>
+      </w:rPr>
+    </w:lvl>
+    <w:lvl w:ilvl="8" w:tplc="04090005" w:tentative="1">
+      <w:start w:val="1"/>
+      <w:numFmt w:val="bullet"/>
+      <w:lvlText w:val=""/>
+      <w:lvlJc w:val="left"/>
+      <w:pPr>
+        <w:ind w:left="6480" w:hanging="360"/>
+      </w:pPr>
+      <w:rPr>
+        <w:rFonts w:ascii="Wingdings" w:hAnsi="Wingdings" w:hint="default"/>
+      </w:rPr>
+    </w:lvl>
+  </w:abstractNum>
   <w:num w:numId="1">
     <w:abstractNumId w:val="0"/>
   </w:num>
@@ -3338,6 +3497,9 @@
   </w:num>
   <w:num w:numId="3">
     <w:abstractNumId w:val="1"/>
+  </w:num>
+  <w:num w:numId="4">
+    <w:abstractNumId w:val="3"/>
   </w:num>
 </w:numbering>
 </file>

</xml_diff>

<commit_message>
Updated the images and logic
</commit_message>
<xml_diff>
--- a/Documentation/Othello User Manual.docx
+++ b/Documentation/Othello User Manual.docx
@@ -1615,124 +1615,6 @@
     <w:p/>
     <w:p/>
     <w:p/>
-    <w:p>
-      <w:pPr>
-        <w:pStyle w:val="Heading2"/>
-      </w:pPr>
-      <w:r>
-        <w:lastRenderedPageBreak/>
-        <w:t>2.3 Setting Parameters</w:t>
-      </w:r>
-    </w:p>
-    <w:p>
-      <w:r>
-        <w:tab/>
-        <w:t>This controls the timer for each player</w:t>
-      </w:r>
-    </w:p>
-    <w:p/>
-    <w:p>
-      <w:pPr>
-        <w:jc w:val="center"/>
-      </w:pPr>
-      <w:r>
-        <w:rPr>
-          <w:noProof/>
-        </w:rPr>
-        <w:drawing>
-          <wp:inline distT="0" distB="0" distL="0" distR="0" wp14:anchorId="5A774B1E" wp14:editId="7D810AE1">
-            <wp:extent cx="3895725" cy="2266950"/>
-            <wp:effectExtent l="0" t="0" r="9525" b="0"/>
-            <wp:docPr id="14" name="Picture 14" descr="Graphical user interface, text, application&#10;&#10;Description automatically generated"/>
-            <wp:cNvGraphicFramePr>
-              <a:graphicFrameLocks xmlns:a="http://schemas.openxmlformats.org/drawingml/2006/main" noChangeAspect="1"/>
-            </wp:cNvGraphicFramePr>
-            <a:graphic xmlns:a="http://schemas.openxmlformats.org/drawingml/2006/main">
-              <a:graphicData uri="http://schemas.openxmlformats.org/drawingml/2006/picture">
-                <pic:pic xmlns:pic="http://schemas.openxmlformats.org/drawingml/2006/picture">
-                  <pic:nvPicPr>
-                    <pic:cNvPr id="14" name="Picture 14" descr="Graphical user interface, text, application&#10;&#10;Description automatically generated"/>
-                    <pic:cNvPicPr/>
-                  </pic:nvPicPr>
-                  <pic:blipFill>
-                    <a:blip r:embed="rId9">
-                      <a:extLst>
-                        <a:ext uri="{28A0092B-C50C-407E-A947-70E740481C1C}">
-                          <a14:useLocalDpi xmlns:a14="http://schemas.microsoft.com/office/drawing/2010/main" val="0"/>
-                        </a:ext>
-                      </a:extLst>
-                    </a:blip>
-                    <a:stretch>
-                      <a:fillRect/>
-                    </a:stretch>
-                  </pic:blipFill>
-                  <pic:spPr>
-                    <a:xfrm>
-                      <a:off x="0" y="0"/>
-                      <a:ext cx="3895725" cy="2266950"/>
-                    </a:xfrm>
-                    <a:prstGeom prst="rect">
-                      <a:avLst/>
-                    </a:prstGeom>
-                  </pic:spPr>
-                </pic:pic>
-              </a:graphicData>
-            </a:graphic>
-          </wp:inline>
-        </w:drawing>
-      </w:r>
-    </w:p>
-    <w:p>
-      <w:pPr>
-        <w:pStyle w:val="ListParagraph"/>
-        <w:numPr>
-          <w:ilvl w:val="0"/>
-          <w:numId w:val="5"/>
-        </w:numPr>
-      </w:pPr>
-      <w:r>
-        <w:t xml:space="preserve">Click </w:t>
-      </w:r>
-      <w:r>
-        <w:rPr>
-          <w:b/>
-          <w:bCs/>
-        </w:rPr>
-        <w:t>Set Parameters</w:t>
-      </w:r>
-    </w:p>
-    <w:p>
-      <w:pPr>
-        <w:pStyle w:val="ListParagraph"/>
-        <w:numPr>
-          <w:ilvl w:val="0"/>
-          <w:numId w:val="5"/>
-        </w:numPr>
-      </w:pPr>
-      <w:r>
-        <w:t>Enter the number of seconds you want each player to have</w:t>
-      </w:r>
-    </w:p>
-    <w:p>
-      <w:pPr>
-        <w:pStyle w:val="ListParagraph"/>
-        <w:numPr>
-          <w:ilvl w:val="0"/>
-          <w:numId w:val="5"/>
-        </w:numPr>
-      </w:pPr>
-      <w:r>
-        <w:t xml:space="preserve">Click </w:t>
-      </w:r>
-      <w:r>
-        <w:rPr>
-          <w:b/>
-          <w:bCs/>
-        </w:rPr>
-        <w:t>ok</w:t>
-      </w:r>
-    </w:p>
-    <w:p/>
     <w:p/>
     <w:p>
       <w:pPr>
@@ -1741,6 +1623,7 @@
       <w:bookmarkStart w:id="4" w:name="_Toc51874323"/>
       <w:bookmarkStart w:id="5" w:name="_Toc56538886"/>
       <w:r>
+        <w:lastRenderedPageBreak/>
         <w:t>3.0 How to play</w:t>
       </w:r>
       <w:bookmarkEnd w:id="4"/>
@@ -1763,15 +1646,7 @@
     </w:p>
     <w:p>
       <w:r>
-        <w:t xml:space="preserve">Each turn you must find an available spot adjacent to your opponent’s color to play your disc. This spot must “touch” the square your opponent’s disc is in, this can be horizontal, vertical, or diagonal. After placing your disc, you turn over your opponent’s discs that are in between the existing disc that was on the board and the new disc you have placed, thus “capturing” it. Sometimes this is one disc, sometimes </w:t>
-      </w:r>
-      <w:proofErr w:type="gramStart"/>
-      <w:r>
-        <w:t>it’s</w:t>
-      </w:r>
-      <w:proofErr w:type="gramEnd"/>
-      <w:r>
-        <w:t xml:space="preserve"> many discs that you capture in one move. If the </w:t>
+        <w:t xml:space="preserve">Each turn you must find an available spot adjacent to your opponent’s color to play your disc. This spot must “touch” the square your opponent’s disc is in, this can be horizontal, vertical, or diagonal. After placing your disc, you turn over your opponent’s discs that are in between the existing disc that was on the board and the new disc you have placed, thus “capturing” it. Sometimes this is one disc, sometimes it’s many discs that you capture in one move. If the </w:t>
       </w:r>
       <w:r>
         <w:t>field,</w:t>
@@ -1789,7 +1664,6 @@
         <w:rPr>
           <w:noProof/>
         </w:rPr>
-        <w:lastRenderedPageBreak/>
         <w:drawing>
           <wp:inline distT="0" distB="0" distL="0" distR="0" wp14:anchorId="75B583AE" wp14:editId="4F899582">
             <wp:extent cx="3505200" cy="3505200"/>
@@ -1808,7 +1682,7 @@
                     </pic:cNvPicPr>
                   </pic:nvPicPr>
                   <pic:blipFill>
-                    <a:blip r:embed="rId10">
+                    <a:blip r:embed="rId9">
                       <a:extLst>
                         <a:ext uri="{28A0092B-C50C-407E-A947-70E740481C1C}">
                           <a14:useLocalDpi xmlns:a14="http://schemas.microsoft.com/office/drawing/2010/main" val="0"/>
@@ -1902,15 +1776,7 @@
     </w:p>
     <w:p>
       <w:r>
-        <w:t xml:space="preserve">For example, in the graphic above if it is white’s turn, white places a disc in G4 capturing E4 and F4 in the process. If it </w:t>
-      </w:r>
-      <w:proofErr w:type="gramStart"/>
-      <w:r>
-        <w:t>was</w:t>
-      </w:r>
-      <w:proofErr w:type="gramEnd"/>
-      <w:r>
-        <w:t xml:space="preserve"> black’s turn black places a disc in C4 that would capture D4.</w:t>
+        <w:t>For example, in the graphic above if it is white’s turn, white places a disc in G4 capturing E4 and F4 in the process. If it was black’s turn black places a disc in C4 that would capture D4.</w:t>
       </w:r>
     </w:p>
     <w:p>
@@ -1922,6 +1788,7 @@
         <w:rPr>
           <w:noProof/>
         </w:rPr>
+        <w:lastRenderedPageBreak/>
         <w:drawing>
           <wp:inline distT="0" distB="0" distL="0" distR="0" wp14:anchorId="6C397A42" wp14:editId="7414349A">
             <wp:extent cx="3305175" cy="3305175"/>
@@ -1940,7 +1807,7 @@
                     </pic:cNvPicPr>
                   </pic:nvPicPr>
                   <pic:blipFill>
-                    <a:blip r:embed="rId11">
+                    <a:blip r:embed="rId10">
                       <a:extLst>
                         <a:ext uri="{28A0092B-C50C-407E-A947-70E740481C1C}">
                           <a14:useLocalDpi xmlns:a14="http://schemas.microsoft.com/office/drawing/2010/main" val="0"/>
@@ -2034,7 +1901,6 @@
     </w:p>
     <w:p>
       <w:r>
-        <w:lastRenderedPageBreak/>
         <w:t>For example, during white’s turn a disc is placed in F3. This move allows three straight lines to be created with many black discs in between. From this move white will capture D5, E4, E3, F4, and F5.</w:t>
       </w:r>
     </w:p>
@@ -2067,7 +1933,7 @@
                     <pic:cNvPicPr/>
                   </pic:nvPicPr>
                   <pic:blipFill>
-                    <a:blip r:embed="rId12">
+                    <a:blip r:embed="rId11">
                       <a:extLst>
                         <a:ext uri="{28A0092B-C50C-407E-A947-70E740481C1C}">
                           <a14:useLocalDpi xmlns:a14="http://schemas.microsoft.com/office/drawing/2010/main" val="0"/>
@@ -2150,30 +2016,14 @@
                             <w:r>
                               <w:t xml:space="preserve">Figure </w:t>
                             </w:r>
-                            <w:r>
-                              <w:fldChar w:fldCharType="begin"/>
-                            </w:r>
-                            <w:r>
-                              <w:instrText xml:space="preserve"> SEQ F</w:instrText>
-                            </w:r>
-                            <w:r>
-                              <w:instrText xml:space="preserve">igure \* ARABIC </w:instrText>
-                            </w:r>
-                            <w:r>
-                              <w:fldChar w:fldCharType="separate"/>
-                            </w:r>
-                            <w:r>
-                              <w:rPr>
-                                <w:noProof/>
-                              </w:rPr>
-                              <w:t>3</w:t>
-                            </w:r>
-                            <w:r>
-                              <w:rPr>
-                                <w:noProof/>
-                              </w:rPr>
-                              <w:fldChar w:fldCharType="end"/>
-                            </w:r>
+                            <w:fldSimple w:instr=" SEQ Figure \* ARABIC ">
+                              <w:r>
+                                <w:rPr>
+                                  <w:noProof/>
+                                </w:rPr>
+                                <w:t>3</w:t>
+                              </w:r>
+                            </w:fldSimple>
                             <w:r>
                               <w:t xml:space="preserve"> </w:t>
                             </w:r>
@@ -2247,13 +2097,40 @@
       </w:pPr>
       <w:bookmarkStart w:id="7" w:name="_Toc56538888"/>
       <w:r>
+        <w:lastRenderedPageBreak/>
         <w:t>3.2 Timers</w:t>
       </w:r>
       <w:bookmarkEnd w:id="7"/>
     </w:p>
     <w:p>
       <w:r>
-        <w:t>The timer is set when starting a game from the Main Menu screen. The default time limit is 120 seconds</w:t>
+        <w:t xml:space="preserve">The timer is set when </w:t>
+      </w:r>
+      <w:r>
+        <w:t xml:space="preserve">selecting the </w:t>
+      </w:r>
+      <w:r>
+        <w:rPr>
+          <w:b/>
+          <w:bCs/>
+        </w:rPr>
+        <w:t>Set Parameters</w:t>
+      </w:r>
+      <w:r>
+        <w:t xml:space="preserve"> in</w:t>
+      </w:r>
+      <w:r>
+        <w:t xml:space="preserve"> the </w:t>
+      </w:r>
+      <w:r>
+        <w:rPr>
+          <w:b/>
+          <w:bCs/>
+        </w:rPr>
+        <w:t>Main Menu</w:t>
+      </w:r>
+      <w:r>
+        <w:t xml:space="preserve"> screen. The default time limit is 120 seconds</w:t>
       </w:r>
       <w:r>
         <w:t xml:space="preserve">. There is no limit to the length you can set. </w:t>
@@ -2283,7 +2160,7 @@
                     <pic:cNvPicPr/>
                   </pic:nvPicPr>
                   <pic:blipFill>
-                    <a:blip r:embed="rId13"/>
+                    <a:blip r:embed="rId12"/>
                     <a:stretch>
                       <a:fillRect/>
                     </a:stretch>
@@ -2330,12 +2207,184 @@
         <w:rPr>
           <w:noProof/>
         </w:rPr>
-        <w:lastRenderedPageBreak/>
         <w:drawing>
-          <wp:inline distT="0" distB="0" distL="0" distR="0" wp14:anchorId="0D85629F" wp14:editId="5F4F2854">
-            <wp:extent cx="5943600" cy="1257935"/>
-            <wp:effectExtent l="0" t="0" r="0" b="0"/>
-            <wp:docPr id="7" name="Picture 7"/>
+          <wp:inline distT="0" distB="0" distL="0" distR="0" wp14:anchorId="2731DEF8" wp14:editId="25DE1A29">
+            <wp:extent cx="5848350" cy="1209675"/>
+            <wp:effectExtent l="0" t="0" r="0" b="9525"/>
+            <wp:docPr id="18" name="Picture 18" descr="Graphical user interface&#10;&#10;Description automatically generated"/>
+            <wp:cNvGraphicFramePr>
+              <a:graphicFrameLocks xmlns:a="http://schemas.openxmlformats.org/drawingml/2006/main" noChangeAspect="1"/>
+            </wp:cNvGraphicFramePr>
+            <a:graphic xmlns:a="http://schemas.openxmlformats.org/drawingml/2006/main">
+              <a:graphicData uri="http://schemas.openxmlformats.org/drawingml/2006/picture">
+                <pic:pic xmlns:pic="http://schemas.openxmlformats.org/drawingml/2006/picture">
+                  <pic:nvPicPr>
+                    <pic:cNvPr id="18" name="Picture 18" descr="Graphical user interface&#10;&#10;Description automatically generated"/>
+                    <pic:cNvPicPr/>
+                  </pic:nvPicPr>
+                  <pic:blipFill>
+                    <a:blip r:embed="rId13">
+                      <a:extLst>
+                        <a:ext uri="{28A0092B-C50C-407E-A947-70E740481C1C}">
+                          <a14:useLocalDpi xmlns:a14="http://schemas.microsoft.com/office/drawing/2010/main" val="0"/>
+                        </a:ext>
+                      </a:extLst>
+                    </a:blip>
+                    <a:stretch>
+                      <a:fillRect/>
+                    </a:stretch>
+                  </pic:blipFill>
+                  <pic:spPr>
+                    <a:xfrm>
+                      <a:off x="0" y="0"/>
+                      <a:ext cx="5848350" cy="1209675"/>
+                    </a:xfrm>
+                    <a:prstGeom prst="rect">
+                      <a:avLst/>
+                    </a:prstGeom>
+                  </pic:spPr>
+                </pic:pic>
+              </a:graphicData>
+            </a:graphic>
+          </wp:inline>
+        </w:drawing>
+      </w:r>
+    </w:p>
+    <w:p>
+      <w:pPr>
+        <w:pStyle w:val="Caption"/>
+      </w:pPr>
+      <w:r>
+        <w:t xml:space="preserve">Figure </w:t>
+      </w:r>
+      <w:r>
+        <w:t>5</w:t>
+      </w:r>
+      <w:r>
+        <w:t xml:space="preserve"> Showing the timers</w:t>
+      </w:r>
+    </w:p>
+    <w:p>
+      <w:r>
+        <w:t xml:space="preserve">If a player’s timer reaches </w:t>
+      </w:r>
+      <w:r>
+        <w:t>0,</w:t>
+      </w:r>
+      <w:r>
+        <w:t xml:space="preserve"> they are no longer allowed to </w:t>
+      </w:r>
+      <w:r>
+        <w:t>play,</w:t>
+      </w:r>
+      <w:r>
+        <w:t xml:space="preserve"> and the </w:t>
+      </w:r>
+      <w:r>
+        <w:t xml:space="preserve">final score is </w:t>
+      </w:r>
+      <w:r>
+        <w:t xml:space="preserve">counted. </w:t>
+      </w:r>
+      <w:r>
+        <w:t>E.g.</w:t>
+      </w:r>
+      <w:r>
+        <w:t xml:space="preserve"> </w:t>
+      </w:r>
+      <w:r>
+        <w:t>f</w:t>
+      </w:r>
+      <w:r>
+        <w:t xml:space="preserve">igure </w:t>
+      </w:r>
+      <w:r>
+        <w:t>6</w:t>
+      </w:r>
+      <w:r>
+        <w:rPr>
+          <w:i/>
+          <w:iCs/>
+        </w:rPr>
+        <w:t xml:space="preserve"> </w:t>
+      </w:r>
+      <w:r>
+        <w:t xml:space="preserve">shows </w:t>
+      </w:r>
+      <w:r>
+        <w:t>t</w:t>
+      </w:r>
+      <w:r>
+        <w:t>he</w:t>
+      </w:r>
+      <w:r>
+        <w:t xml:space="preserve"> </w:t>
+      </w:r>
+      <w:r>
+        <w:t>t</w:t>
+      </w:r>
+      <w:r>
+        <w:t>ime for player “sad11” has ran out. So</w:t>
+      </w:r>
+      <w:r>
+        <w:t>,</w:t>
+      </w:r>
+      <w:r>
+        <w:t xml:space="preserve"> the second player “djp12” has won the game. </w:t>
+      </w:r>
+    </w:p>
+    <w:p>
+      <w:pPr>
+        <w:pStyle w:val="ListParagraph"/>
+        <w:numPr>
+          <w:ilvl w:val="0"/>
+          <w:numId w:val="4"/>
+        </w:numPr>
+      </w:pPr>
+      <w:r>
+        <w:rPr>
+          <w:b/>
+          <w:bCs/>
+        </w:rPr>
+        <w:t>No</w:t>
+      </w:r>
+      <w:r>
+        <w:t xml:space="preserve"> - Exits the game</w:t>
+      </w:r>
+    </w:p>
+    <w:p>
+      <w:pPr>
+        <w:pStyle w:val="ListParagraph"/>
+        <w:numPr>
+          <w:ilvl w:val="0"/>
+          <w:numId w:val="4"/>
+        </w:numPr>
+      </w:pPr>
+      <w:r>
+        <w:rPr>
+          <w:b/>
+          <w:bCs/>
+        </w:rPr>
+        <w:t>Yes</w:t>
+      </w:r>
+      <w:r>
+        <w:t xml:space="preserve"> - Starts a new round with the existing players</w:t>
+      </w:r>
+    </w:p>
+    <w:p>
+      <w:pPr>
+        <w:keepNext/>
+        <w:jc w:val="center"/>
+      </w:pPr>
+      <w:r>
+        <w:rPr>
+          <w:noProof/>
+        </w:rPr>
+        <w:drawing>
+          <wp:inline distT="0" distB="0" distL="0" distR="0" wp14:anchorId="169974F1" wp14:editId="18280E48">
+            <wp:extent cx="3439005" cy="1619476"/>
+            <wp:effectExtent l="0" t="0" r="9525" b="0"/>
+            <wp:docPr id="16" name="Picture 16"/>
             <wp:cNvGraphicFramePr>
               <a:graphicFrameLocks xmlns:a="http://schemas.openxmlformats.org/drawingml/2006/main" noChangeAspect="1"/>
             </wp:cNvGraphicFramePr>
@@ -2355,173 +2404,6 @@
                   <pic:spPr>
                     <a:xfrm>
                       <a:off x="0" y="0"/>
-                      <a:ext cx="5943600" cy="1257935"/>
-                    </a:xfrm>
-                    <a:prstGeom prst="rect">
-                      <a:avLst/>
-                    </a:prstGeom>
-                  </pic:spPr>
-                </pic:pic>
-              </a:graphicData>
-            </a:graphic>
-          </wp:inline>
-        </w:drawing>
-      </w:r>
-    </w:p>
-    <w:p>
-      <w:pPr>
-        <w:pStyle w:val="Caption"/>
-      </w:pPr>
-      <w:r>
-        <w:t xml:space="preserve">Figure </w:t>
-      </w:r>
-      <w:r>
-        <w:t>5</w:t>
-      </w:r>
-      <w:r>
-        <w:t xml:space="preserve"> Showing the timers</w:t>
-      </w:r>
-    </w:p>
-    <w:p>
-      <w:r>
-        <w:t xml:space="preserve">If a player’s timer reaches </w:t>
-      </w:r>
-      <w:r>
-        <w:t>0,</w:t>
-      </w:r>
-      <w:r>
-        <w:t xml:space="preserve"> they are no longer allowed to </w:t>
-      </w:r>
-      <w:r>
-        <w:t>play,</w:t>
-      </w:r>
-      <w:r>
-        <w:t xml:space="preserve"> and the </w:t>
-      </w:r>
-      <w:r>
-        <w:t xml:space="preserve">final score is </w:t>
-      </w:r>
-      <w:r>
-        <w:t xml:space="preserve">counted. </w:t>
-      </w:r>
-      <w:r>
-        <w:t>E.g.</w:t>
-      </w:r>
-      <w:r>
-        <w:t xml:space="preserve"> </w:t>
-      </w:r>
-      <w:r>
-        <w:t>f</w:t>
-      </w:r>
-      <w:r>
-        <w:t xml:space="preserve">igure </w:t>
-      </w:r>
-      <w:r>
-        <w:t>6</w:t>
-      </w:r>
-      <w:r>
-        <w:rPr>
-          <w:i/>
-          <w:iCs/>
-        </w:rPr>
-        <w:t xml:space="preserve"> </w:t>
-      </w:r>
-      <w:r>
-        <w:t xml:space="preserve">shows </w:t>
-      </w:r>
-      <w:r>
-        <w:t>t</w:t>
-      </w:r>
-      <w:r>
-        <w:t>he</w:t>
-      </w:r>
-      <w:r>
-        <w:t xml:space="preserve"> </w:t>
-      </w:r>
-      <w:r>
-        <w:t>t</w:t>
-      </w:r>
-      <w:r>
-        <w:t>ime for player “sad11” has ran out. So</w:t>
-      </w:r>
-      <w:r>
-        <w:t>,</w:t>
-      </w:r>
-      <w:r>
-        <w:t xml:space="preserve"> the second player “djp12” has won the game. </w:t>
-      </w:r>
-    </w:p>
-    <w:p>
-      <w:pPr>
-        <w:pStyle w:val="ListParagraph"/>
-        <w:numPr>
-          <w:ilvl w:val="0"/>
-          <w:numId w:val="4"/>
-        </w:numPr>
-      </w:pPr>
-      <w:r>
-        <w:rPr>
-          <w:b/>
-          <w:bCs/>
-        </w:rPr>
-        <w:t>No</w:t>
-      </w:r>
-      <w:r>
-        <w:t xml:space="preserve"> - Exits the game</w:t>
-      </w:r>
-    </w:p>
-    <w:p>
-      <w:pPr>
-        <w:pStyle w:val="ListParagraph"/>
-        <w:numPr>
-          <w:ilvl w:val="0"/>
-          <w:numId w:val="4"/>
-        </w:numPr>
-      </w:pPr>
-      <w:r>
-        <w:rPr>
-          <w:b/>
-          <w:bCs/>
-        </w:rPr>
-        <w:t>Yes</w:t>
-      </w:r>
-      <w:r>
-        <w:t xml:space="preserve"> - Starts a new round with the existing players</w:t>
-      </w:r>
-    </w:p>
-    <w:p>
-      <w:pPr>
-        <w:keepNext/>
-        <w:jc w:val="center"/>
-      </w:pPr>
-      <w:r>
-        <w:rPr>
-          <w:noProof/>
-        </w:rPr>
-        <w:drawing>
-          <wp:inline distT="0" distB="0" distL="0" distR="0" wp14:anchorId="169974F1" wp14:editId="18280E48">
-            <wp:extent cx="3439005" cy="1619476"/>
-            <wp:effectExtent l="0" t="0" r="9525" b="0"/>
-            <wp:docPr id="16" name="Picture 16"/>
-            <wp:cNvGraphicFramePr>
-              <a:graphicFrameLocks xmlns:a="http://schemas.openxmlformats.org/drawingml/2006/main" noChangeAspect="1"/>
-            </wp:cNvGraphicFramePr>
-            <a:graphic xmlns:a="http://schemas.openxmlformats.org/drawingml/2006/main">
-              <a:graphicData uri="http://schemas.openxmlformats.org/drawingml/2006/picture">
-                <pic:pic xmlns:pic="http://schemas.openxmlformats.org/drawingml/2006/picture">
-                  <pic:nvPicPr>
-                    <pic:cNvPr id="1" name=""/>
-                    <pic:cNvPicPr/>
-                  </pic:nvPicPr>
-                  <pic:blipFill>
-                    <a:blip r:embed="rId15"/>
-                    <a:stretch>
-                      <a:fillRect/>
-                    </a:stretch>
-                  </pic:blipFill>
-                  <pic:spPr>
-                    <a:xfrm>
-                      <a:off x="0" y="0"/>
                       <a:ext cx="3439005" cy="1619476"/>
                     </a:xfrm>
                     <a:prstGeom prst="rect">
@@ -2611,10 +2493,10 @@
           <w:noProof/>
         </w:rPr>
         <w:drawing>
-          <wp:inline distT="0" distB="0" distL="0" distR="0" wp14:anchorId="2877D123" wp14:editId="2647B007">
-            <wp:extent cx="4001058" cy="1600423"/>
+          <wp:inline distT="0" distB="0" distL="0" distR="0" wp14:anchorId="3567C3D8" wp14:editId="16F22970">
+            <wp:extent cx="3848100" cy="1695450"/>
             <wp:effectExtent l="0" t="0" r="0" b="0"/>
-            <wp:docPr id="17" name="Picture 17"/>
+            <wp:docPr id="21" name="Picture 21" descr="Graphical user interface, text, application&#10;&#10;Description automatically generated"/>
             <wp:cNvGraphicFramePr>
               <a:graphicFrameLocks xmlns:a="http://schemas.openxmlformats.org/drawingml/2006/main" noChangeAspect="1"/>
             </wp:cNvGraphicFramePr>
@@ -2622,11 +2504,17 @@
               <a:graphicData uri="http://schemas.openxmlformats.org/drawingml/2006/picture">
                 <pic:pic xmlns:pic="http://schemas.openxmlformats.org/drawingml/2006/picture">
                   <pic:nvPicPr>
-                    <pic:cNvPr id="1" name=""/>
+                    <pic:cNvPr id="21" name="Picture 21" descr="Graphical user interface, text, application&#10;&#10;Description automatically generated"/>
                     <pic:cNvPicPr/>
                   </pic:nvPicPr>
                   <pic:blipFill>
-                    <a:blip r:embed="rId16"/>
+                    <a:blip r:embed="rId15">
+                      <a:extLst>
+                        <a:ext uri="{28A0092B-C50C-407E-A947-70E740481C1C}">
+                          <a14:useLocalDpi xmlns:a14="http://schemas.microsoft.com/office/drawing/2010/main" val="0"/>
+                        </a:ext>
+                      </a:extLst>
+                    </a:blip>
                     <a:stretch>
                       <a:fillRect/>
                     </a:stretch>
@@ -2634,7 +2522,7 @@
                   <pic:spPr>
                     <a:xfrm>
                       <a:off x="0" y="0"/>
-                      <a:ext cx="4001058" cy="1600423"/>
+                      <a:ext cx="3848100" cy="1695450"/>
                     </a:xfrm>
                     <a:prstGeom prst="rect">
                       <a:avLst/>
@@ -2654,27 +2542,14 @@
       <w:r>
         <w:t xml:space="preserve">Figure </w:t>
       </w:r>
-      <w:r>
-        <w:fldChar w:fldCharType="begin"/>
-      </w:r>
-      <w:r>
-        <w:instrText xml:space="preserve"> SEQ Figure \* ARABIC </w:instrText>
-      </w:r>
-      <w:r>
-        <w:fldChar w:fldCharType="separate"/>
-      </w:r>
-      <w:r>
-        <w:rPr>
-          <w:noProof/>
-        </w:rPr>
-        <w:t>7</w:t>
-      </w:r>
-      <w:r>
-        <w:rPr>
-          <w:noProof/>
-        </w:rPr>
-        <w:fldChar w:fldCharType="end"/>
-      </w:r>
+      <w:fldSimple w:instr=" SEQ Figure \* ARABIC ">
+        <w:r>
+          <w:rPr>
+            <w:noProof/>
+          </w:rPr>
+          <w:t>7</w:t>
+        </w:r>
+      </w:fldSimple>
       <w:r>
         <w:t xml:space="preserve"> A sample of end game dialog box</w:t>
       </w:r>
@@ -2686,7 +2561,6 @@
       </w:pPr>
       <w:bookmarkStart w:id="10" w:name="_Toc56538890"/>
       <w:r>
-        <w:lastRenderedPageBreak/>
         <w:t>3.</w:t>
       </w:r>
       <w:r>
@@ -2712,10 +2586,10 @@
           <w:noProof/>
         </w:rPr>
         <w:drawing>
-          <wp:inline distT="0" distB="0" distL="0" distR="0" wp14:anchorId="12095ED2" wp14:editId="7B92A83E">
-            <wp:extent cx="5334000" cy="752475"/>
-            <wp:effectExtent l="0" t="0" r="0" b="9525"/>
-            <wp:docPr id="5" name="Picture 5"/>
+          <wp:inline distT="0" distB="0" distL="0" distR="0" wp14:anchorId="6E74287F" wp14:editId="5E248AD3">
+            <wp:extent cx="5514975" cy="714375"/>
+            <wp:effectExtent l="0" t="0" r="9525" b="9525"/>
+            <wp:docPr id="22" name="Picture 22" descr="A picture containing graphical user interface&#10;&#10;Description automatically generated"/>
             <wp:cNvGraphicFramePr>
               <a:graphicFrameLocks xmlns:a="http://schemas.openxmlformats.org/drawingml/2006/main" noChangeAspect="1"/>
             </wp:cNvGraphicFramePr>
@@ -2723,11 +2597,17 @@
               <a:graphicData uri="http://schemas.openxmlformats.org/drawingml/2006/picture">
                 <pic:pic xmlns:pic="http://schemas.openxmlformats.org/drawingml/2006/picture">
                   <pic:nvPicPr>
-                    <pic:cNvPr id="1" name=""/>
+                    <pic:cNvPr id="22" name="Picture 22" descr="A picture containing graphical user interface&#10;&#10;Description automatically generated"/>
                     <pic:cNvPicPr/>
                   </pic:nvPicPr>
                   <pic:blipFill>
-                    <a:blip r:embed="rId17"/>
+                    <a:blip r:embed="rId16">
+                      <a:extLst>
+                        <a:ext uri="{28A0092B-C50C-407E-A947-70E740481C1C}">
+                          <a14:useLocalDpi xmlns:a14="http://schemas.microsoft.com/office/drawing/2010/main" val="0"/>
+                        </a:ext>
+                      </a:extLst>
+                    </a:blip>
                     <a:stretch>
                       <a:fillRect/>
                     </a:stretch>
@@ -2735,7 +2615,7 @@
                   <pic:spPr>
                     <a:xfrm>
                       <a:off x="0" y="0"/>
-                      <a:ext cx="5334000" cy="752475"/>
+                      <a:ext cx="5514975" cy="714375"/>
                     </a:xfrm>
                     <a:prstGeom prst="rect">
                       <a:avLst/>
@@ -2755,105 +2635,84 @@
       <w:r>
         <w:t xml:space="preserve">Figure </w:t>
       </w:r>
-      <w:r>
-        <w:fldChar w:fldCharType="begin"/>
-      </w:r>
-      <w:r>
-        <w:instrText xml:space="preserve"> SEQ Figure \* ARABIC </w:instrText>
-      </w:r>
-      <w:r>
-        <w:fldChar w:fldCharType="separate"/>
-      </w:r>
+      <w:fldSimple w:instr=" SEQ Figure \* ARABIC ">
+        <w:r>
+          <w:rPr>
+            <w:noProof/>
+          </w:rPr>
+          <w:t>8</w:t>
+        </w:r>
+      </w:fldSimple>
+      <w:r>
+        <w:t xml:space="preserve"> showing current score for each player</w:t>
+      </w:r>
+    </w:p>
+    <w:p>
+      <w:pPr>
+        <w:pStyle w:val="Heading2"/>
+      </w:pPr>
+      <w:bookmarkStart w:id="11" w:name="_Toc56538891"/>
+      <w:r>
+        <w:t>3.5 Turn indicators</w:t>
+      </w:r>
+      <w:bookmarkEnd w:id="11"/>
+    </w:p>
+    <w:p>
+      <w:r>
+        <w:t xml:space="preserve">During the game, each player can find out whose turn it is by looking at the </w:t>
+      </w:r>
+      <w:proofErr w:type="spellStart"/>
+      <w:r>
+        <w:t>down right</w:t>
+      </w:r>
+      <w:proofErr w:type="spellEnd"/>
+      <w:r>
+        <w:t xml:space="preserve"> of the window. The following image shows the turn indicator </w:t>
+      </w:r>
+    </w:p>
+    <w:p>
+      <w:pPr>
+        <w:pStyle w:val="Heading2"/>
+      </w:pPr>
+      <w:bookmarkStart w:id="12" w:name="_Toc56538892"/>
+      <w:r>
+        <w:t>3.6 Pass Button</w:t>
+      </w:r>
+      <w:bookmarkEnd w:id="12"/>
+    </w:p>
+    <w:p>
+      <w:r>
+        <w:t xml:space="preserve">During the game, there are scenarios, that there </w:t>
+      </w:r>
+      <w:r>
+        <w:t>are</w:t>
+      </w:r>
+      <w:r>
+        <w:t xml:space="preserve"> no valid moves for a player who owns the turn. In these scenarios the player should </w:t>
+      </w:r>
+      <w:r>
+        <w:t>use red</w:t>
+      </w:r>
+      <w:r>
+        <w:t xml:space="preserve"> pass button to give the turn to the other player. This happens by pressing red button shown in the below </w:t>
+      </w:r>
+      <w:r>
+        <w:t>figure:</w:t>
+      </w:r>
+      <w:r>
+        <w:t xml:space="preserve"> </w:t>
+      </w:r>
+    </w:p>
+    <w:p>
       <w:r>
         <w:rPr>
           <w:noProof/>
         </w:rPr>
-        <w:t>8</w:t>
-      </w:r>
-      <w:r>
-        <w:rPr>
-          <w:noProof/>
-        </w:rPr>
-        <w:fldChar w:fldCharType="end"/>
-      </w:r>
-      <w:r>
-        <w:t xml:space="preserve"> showing current score for each player</w:t>
-      </w:r>
-    </w:p>
-    <w:p>
-      <w:pPr>
-        <w:pStyle w:val="Heading2"/>
-      </w:pPr>
-      <w:bookmarkStart w:id="11" w:name="_Toc56538891"/>
-      <w:r>
-        <w:t>3.5 Turn indicators</w:t>
-      </w:r>
-      <w:bookmarkEnd w:id="11"/>
-    </w:p>
-    <w:p>
-      <w:r>
-        <w:t xml:space="preserve">During the game, each player can find out whose turn it is by looking at the </w:t>
-      </w:r>
-      <w:proofErr w:type="spellStart"/>
-      <w:r>
-        <w:t>down right</w:t>
-      </w:r>
-      <w:proofErr w:type="spellEnd"/>
-      <w:r>
-        <w:t xml:space="preserve"> of the window. The following image shows the turn indicator </w:t>
-      </w:r>
-    </w:p>
-    <w:p>
-      <w:pPr>
-        <w:pStyle w:val="Heading2"/>
-      </w:pPr>
-      <w:bookmarkStart w:id="12" w:name="_Toc56538892"/>
-      <w:r>
-        <w:t>3.6 Pass Button</w:t>
-      </w:r>
-      <w:bookmarkEnd w:id="12"/>
-    </w:p>
-    <w:p>
-      <w:r>
-        <w:t xml:space="preserve">During the game, there are scenarios, that there </w:t>
-      </w:r>
-      <w:r>
-        <w:t>are</w:t>
-      </w:r>
-      <w:r>
-        <w:t xml:space="preserve"> no valid moves for a player who owns the turn. In these scenarios the player should </w:t>
-      </w:r>
-      <w:r>
-        <w:t>use red</w:t>
-      </w:r>
-      <w:r>
-        <w:t xml:space="preserve"> pass button to give the turn to the other player. This happens by pressing red button shown in the below </w:t>
-      </w:r>
-      <w:r>
-        <w:t>figure:</w:t>
-      </w:r>
-      <w:r>
-        <w:t xml:space="preserve"> </w:t>
-      </w:r>
-    </w:p>
-    <w:p>
-      <w:r>
-        <w:rPr>
-          <w:noProof/>
-        </w:rPr>
         <w:drawing>
-          <wp:anchor distT="0" distB="0" distL="0" distR="0" simplePos="0" relativeHeight="251660288" behindDoc="0" locked="0" layoutInCell="1" allowOverlap="1" wp14:anchorId="1096DD2D" wp14:editId="71F5A3E6">
-            <wp:simplePos x="0" y="0"/>
-            <wp:positionH relativeFrom="margin">
-              <wp:posOffset>1076325</wp:posOffset>
-            </wp:positionH>
-            <wp:positionV relativeFrom="paragraph">
-              <wp:posOffset>13970</wp:posOffset>
-            </wp:positionV>
-            <wp:extent cx="4100195" cy="1323975"/>
-            <wp:effectExtent l="0" t="0" r="0" b="9525"/>
-            <wp:wrapSquare wrapText="largest"/>
-            <wp:docPr id="9" name="Picture 9"/>
+          <wp:inline distT="0" distB="0" distL="0" distR="0" wp14:anchorId="5B1D9254" wp14:editId="0E8A4C8B">
+            <wp:extent cx="5334000" cy="704850"/>
+            <wp:effectExtent l="0" t="0" r="0" b="0"/>
+            <wp:docPr id="23" name="Picture 23" descr="A picture containing text&#10;&#10;Description automatically generated"/>
             <wp:cNvGraphicFramePr>
               <a:graphicFrameLocks xmlns:a="http://schemas.openxmlformats.org/drawingml/2006/main" noChangeAspect="1"/>
             </wp:cNvGraphicFramePr>
@@ -2861,50 +2720,37 @@
               <a:graphicData uri="http://schemas.openxmlformats.org/drawingml/2006/picture">
                 <pic:pic xmlns:pic="http://schemas.openxmlformats.org/drawingml/2006/picture">
                   <pic:nvPicPr>
-                    <pic:cNvPr id="0" name="Image1"/>
-                    <pic:cNvPicPr>
-                      <a:picLocks noChangeAspect="1" noChangeArrowheads="1"/>
-                    </pic:cNvPicPr>
+                    <pic:cNvPr id="23" name="Picture 23" descr="A picture containing text&#10;&#10;Description automatically generated"/>
+                    <pic:cNvPicPr/>
                   </pic:nvPicPr>
                   <pic:blipFill>
-                    <a:blip r:embed="rId18">
+                    <a:blip r:embed="rId17">
                       <a:extLst>
                         <a:ext uri="{28A0092B-C50C-407E-A947-70E740481C1C}">
                           <a14:useLocalDpi xmlns:a14="http://schemas.microsoft.com/office/drawing/2010/main" val="0"/>
                         </a:ext>
                       </a:extLst>
                     </a:blip>
-                    <a:srcRect/>
                     <a:stretch>
                       <a:fillRect/>
                     </a:stretch>
                   </pic:blipFill>
-                  <pic:spPr bwMode="auto">
+                  <pic:spPr>
                     <a:xfrm>
                       <a:off x="0" y="0"/>
-                      <a:ext cx="4100195" cy="1323975"/>
+                      <a:ext cx="5334000" cy="704850"/>
                     </a:xfrm>
                     <a:prstGeom prst="rect">
                       <a:avLst/>
                     </a:prstGeom>
-                    <a:noFill/>
                   </pic:spPr>
                 </pic:pic>
               </a:graphicData>
             </a:graphic>
-            <wp14:sizeRelH relativeFrom="page">
-              <wp14:pctWidth>0</wp14:pctWidth>
-            </wp14:sizeRelH>
-            <wp14:sizeRelV relativeFrom="page">
-              <wp14:pctHeight>0</wp14:pctHeight>
-            </wp14:sizeRelV>
-          </wp:anchor>
+          </wp:inline>
         </w:drawing>
       </w:r>
     </w:p>
-    <w:p/>
-    <w:p/>
-    <w:p/>
     <w:p/>
     <w:p>
       <w:r>
@@ -2958,27 +2804,14 @@
                             <w:r>
                               <w:t xml:space="preserve">Figure </w:t>
                             </w:r>
-                            <w:r>
-                              <w:fldChar w:fldCharType="begin"/>
-                            </w:r>
-                            <w:r>
-                              <w:instrText xml:space="preserve"> SEQ Figure \* ARABIC </w:instrText>
-                            </w:r>
-                            <w:r>
-                              <w:fldChar w:fldCharType="separate"/>
-                            </w:r>
-                            <w:r>
-                              <w:rPr>
-                                <w:noProof/>
-                              </w:rPr>
-                              <w:t>9</w:t>
-                            </w:r>
-                            <w:r>
-                              <w:rPr>
-                                <w:noProof/>
-                              </w:rPr>
-                              <w:fldChar w:fldCharType="end"/>
-                            </w:r>
+                            <w:fldSimple w:instr=" SEQ Figure \* ARABIC ">
+                              <w:r>
+                                <w:rPr>
+                                  <w:noProof/>
+                                </w:rPr>
+                                <w:t>9</w:t>
+                              </w:r>
+                            </w:fldSimple>
                             <w:r>
                               <w:t xml:space="preserve"> pass button</w:t>
                             </w:r>
@@ -3039,6 +2872,7 @@
       </w:pPr>
       <w:bookmarkStart w:id="13" w:name="_Toc56538893"/>
       <w:r>
+        <w:lastRenderedPageBreak/>
         <w:t>3.7 Quitting</w:t>
       </w:r>
       <w:bookmarkEnd w:id="13"/>
@@ -3100,7 +2934,7 @@
                     </pic:cNvPicPr>
                   </pic:nvPicPr>
                   <pic:blipFill>
-                    <a:blip r:embed="rId19">
+                    <a:blip r:embed="rId18">
                       <a:extLst>
                         <a:ext uri="{28A0092B-C50C-407E-A947-70E740481C1C}">
                           <a14:useLocalDpi xmlns:a14="http://schemas.microsoft.com/office/drawing/2010/main" val="0"/>
@@ -3136,30 +2970,14 @@
       <w:r>
         <w:t xml:space="preserve">Figure </w:t>
       </w:r>
-      <w:r>
-        <w:fldChar w:fldCharType="begin"/>
-      </w:r>
-      <w:r>
-        <w:instrText xml:space="preserve"> SE</w:instrText>
-      </w:r>
-      <w:r>
-        <w:instrText xml:space="preserve">Q Figure \* ARABIC </w:instrText>
-      </w:r>
-      <w:r>
-        <w:fldChar w:fldCharType="separate"/>
-      </w:r>
-      <w:r>
-        <w:rPr>
-          <w:noProof/>
-        </w:rPr>
-        <w:t>10</w:t>
-      </w:r>
-      <w:r>
-        <w:rPr>
-          <w:noProof/>
-        </w:rPr>
-        <w:fldChar w:fldCharType="end"/>
-      </w:r>
+      <w:fldSimple w:instr=" SEQ Figure \* ARABIC ">
+        <w:r>
+          <w:rPr>
+            <w:noProof/>
+          </w:rPr>
+          <w:t>10</w:t>
+        </w:r>
+      </w:fldSimple>
       <w:r>
         <w:t xml:space="preserve"> quit dialogue box</w:t>
       </w:r>
@@ -3177,7 +2995,6 @@
     <w:p/>
     <w:p>
       <w:r>
-        <w:lastRenderedPageBreak/>
         <w:t xml:space="preserve">As demonstrated in figure </w:t>
       </w:r>
       <w:r>
@@ -3213,6 +3030,145 @@
             <wp:extent cx="3410426" cy="1390844"/>
             <wp:effectExtent l="0" t="0" r="0" b="0"/>
             <wp:docPr id="13" name="Picture 13"/>
+            <wp:cNvGraphicFramePr>
+              <a:graphicFrameLocks xmlns:a="http://schemas.openxmlformats.org/drawingml/2006/main" noChangeAspect="1"/>
+            </wp:cNvGraphicFramePr>
+            <a:graphic xmlns:a="http://schemas.openxmlformats.org/drawingml/2006/main">
+              <a:graphicData uri="http://schemas.openxmlformats.org/drawingml/2006/picture">
+                <pic:pic xmlns:pic="http://schemas.openxmlformats.org/drawingml/2006/picture">
+                  <pic:nvPicPr>
+                    <pic:cNvPr id="1" name=""/>
+                    <pic:cNvPicPr/>
+                  </pic:nvPicPr>
+                  <pic:blipFill>
+                    <a:blip r:embed="rId19"/>
+                    <a:stretch>
+                      <a:fillRect/>
+                    </a:stretch>
+                  </pic:blipFill>
+                  <pic:spPr>
+                    <a:xfrm>
+                      <a:off x="0" y="0"/>
+                      <a:ext cx="3410426" cy="1390844"/>
+                    </a:xfrm>
+                    <a:prstGeom prst="rect">
+                      <a:avLst/>
+                    </a:prstGeom>
+                  </pic:spPr>
+                </pic:pic>
+              </a:graphicData>
+            </a:graphic>
+          </wp:inline>
+        </w:drawing>
+      </w:r>
+    </w:p>
+    <w:p>
+      <w:pPr>
+        <w:pStyle w:val="Caption"/>
+      </w:pPr>
+      <w:r>
+        <w:t xml:space="preserve">Figure </w:t>
+      </w:r>
+      <w:r>
+        <w:fldChar w:fldCharType="begin"/>
+      </w:r>
+      <w:r>
+        <w:instrText xml:space="preserve"> SEQ Figure \* ARABIC </w:instrText>
+      </w:r>
+      <w:r>
+        <w:fldChar w:fldCharType="separate"/>
+      </w:r>
+      <w:r>
+        <w:rPr>
+          <w:noProof/>
+        </w:rPr>
+        <w:t>1</w:t>
+      </w:r>
+      <w:r>
+        <w:rPr>
+          <w:noProof/>
+        </w:rPr>
+        <w:fldChar w:fldCharType="end"/>
+      </w:r>
+      <w:r>
+        <w:t>1</w:t>
+      </w:r>
+      <w:r>
+        <w:t xml:space="preserve"> screenshot of the error player that player will see by attempting an invalid move</w:t>
+      </w:r>
+    </w:p>
+    <w:p>
+      <w:r>
+        <w:t xml:space="preserve">Nonetheless, If the player attempts to place disc at invalid places system shows a warning depicted in </w:t>
+      </w:r>
+      <w:r>
+        <w:t>figure 1</w:t>
+      </w:r>
+      <w:r>
+        <w:t>1</w:t>
+      </w:r>
+      <w:r>
+        <w:t>. By pressing OK, the player can continue and place a disc at valid squares.</w:t>
+      </w:r>
+      <w:r>
+        <w:t xml:space="preserve"> </w:t>
+      </w:r>
+    </w:p>
+    <w:p/>
+    <w:p>
+      <w:pPr>
+        <w:pStyle w:val="Heading1"/>
+      </w:pPr>
+      <w:bookmarkStart w:id="15" w:name="_Toc56538895"/>
+      <w:r>
+        <w:t>4.0 Leaderboard</w:t>
+      </w:r>
+      <w:bookmarkEnd w:id="15"/>
+    </w:p>
+    <w:p>
+      <w:r>
+        <w:t>The system tracks each player’s win</w:t>
+      </w:r>
+      <w:r>
+        <w:t>s and losses</w:t>
+      </w:r>
+      <w:r>
+        <w:t>.</w:t>
+      </w:r>
+      <w:r>
+        <w:t xml:space="preserve"> Each can </w:t>
+      </w:r>
+      <w:r>
+        <w:t>view the</w:t>
+      </w:r>
+      <w:r>
+        <w:t xml:space="preserve"> leaderboard to see </w:t>
+      </w:r>
+      <w:r>
+        <w:t>the top players</w:t>
+      </w:r>
+      <w:r>
+        <w:t xml:space="preserve">. </w:t>
+      </w:r>
+      <w:r>
+        <w:t>To view the leaderboard, click the Statistics button from the Main Menu.</w:t>
+      </w:r>
+    </w:p>
+    <w:p>
+      <w:pPr>
+        <w:keepNext/>
+        <w:jc w:val="center"/>
+      </w:pPr>
+      <w:r>
+        <w:rPr>
+          <w:noProof/>
+        </w:rPr>
+        <w:lastRenderedPageBreak/>
+        <w:drawing>
+          <wp:inline distT="0" distB="0" distL="0" distR="0" wp14:anchorId="7F6BC4C7" wp14:editId="1DBE0C81">
+            <wp:extent cx="1900244" cy="3143171"/>
+            <wp:effectExtent l="0" t="0" r="5080" b="635"/>
+            <wp:docPr id="12" name="Picture 12"/>
             <wp:cNvGraphicFramePr>
               <a:graphicFrameLocks xmlns:a="http://schemas.openxmlformats.org/drawingml/2006/main" noChangeAspect="1"/>
             </wp:cNvGraphicFramePr>
@@ -3232,131 +3188,6 @@
                   <pic:spPr>
                     <a:xfrm>
                       <a:off x="0" y="0"/>
-                      <a:ext cx="3410426" cy="1390844"/>
-                    </a:xfrm>
-                    <a:prstGeom prst="rect">
-                      <a:avLst/>
-                    </a:prstGeom>
-                  </pic:spPr>
-                </pic:pic>
-              </a:graphicData>
-            </a:graphic>
-          </wp:inline>
-        </w:drawing>
-      </w:r>
-    </w:p>
-    <w:p>
-      <w:pPr>
-        <w:pStyle w:val="Caption"/>
-      </w:pPr>
-      <w:r>
-        <w:t xml:space="preserve">Figure </w:t>
-      </w:r>
-      <w:fldSimple w:instr=" SEQ Figure \* ARABIC ">
-        <w:r>
-          <w:rPr>
-            <w:noProof/>
-          </w:rPr>
-          <w:t>1</w:t>
-        </w:r>
-      </w:fldSimple>
-      <w:r>
-        <w:t>1</w:t>
-      </w:r>
-      <w:r>
-        <w:t xml:space="preserve"> screenshot of the error player that player will see by attempting an invalid move</w:t>
-      </w:r>
-    </w:p>
-    <w:p>
-      <w:r>
-        <w:t xml:space="preserve">Nonetheless, If the player attempts to place disc at invalid places system shows a warning depicted in </w:t>
-      </w:r>
-      <w:r>
-        <w:t>figure 1</w:t>
-      </w:r>
-      <w:r>
-        <w:t>1</w:t>
-      </w:r>
-      <w:r>
-        <w:t>. By pressing OK, the player can continue and place a disc at valid squares.</w:t>
-      </w:r>
-      <w:r>
-        <w:t xml:space="preserve"> </w:t>
-      </w:r>
-    </w:p>
-    <w:p/>
-    <w:p>
-      <w:pPr>
-        <w:pStyle w:val="Heading1"/>
-      </w:pPr>
-      <w:bookmarkStart w:id="15" w:name="_Toc56538895"/>
-      <w:r>
-        <w:t>4.0 Leaderboard</w:t>
-      </w:r>
-      <w:bookmarkEnd w:id="15"/>
-    </w:p>
-    <w:p>
-      <w:r>
-        <w:t>The system tracks each player’s win</w:t>
-      </w:r>
-      <w:r>
-        <w:t>s and losses</w:t>
-      </w:r>
-      <w:r>
-        <w:t>.</w:t>
-      </w:r>
-      <w:r>
-        <w:t xml:space="preserve"> Each can </w:t>
-      </w:r>
-      <w:r>
-        <w:t>view the</w:t>
-      </w:r>
-      <w:r>
-        <w:t xml:space="preserve"> leaderboard to see </w:t>
-      </w:r>
-      <w:r>
-        <w:t>the top players</w:t>
-      </w:r>
-      <w:r>
-        <w:t xml:space="preserve">. </w:t>
-      </w:r>
-      <w:r>
-        <w:t>To view the leaderboard, click the Statistics button from the Main Menu.</w:t>
-      </w:r>
-    </w:p>
-    <w:p>
-      <w:pPr>
-        <w:keepNext/>
-        <w:jc w:val="center"/>
-      </w:pPr>
-      <w:r>
-        <w:rPr>
-          <w:noProof/>
-        </w:rPr>
-        <w:drawing>
-          <wp:inline distT="0" distB="0" distL="0" distR="0" wp14:anchorId="7F6BC4C7" wp14:editId="1DBE0C81">
-            <wp:extent cx="1900244" cy="3143171"/>
-            <wp:effectExtent l="0" t="0" r="5080" b="635"/>
-            <wp:docPr id="12" name="Picture 12"/>
-            <wp:cNvGraphicFramePr>
-              <a:graphicFrameLocks xmlns:a="http://schemas.openxmlformats.org/drawingml/2006/main" noChangeAspect="1"/>
-            </wp:cNvGraphicFramePr>
-            <a:graphic xmlns:a="http://schemas.openxmlformats.org/drawingml/2006/main">
-              <a:graphicData uri="http://schemas.openxmlformats.org/drawingml/2006/picture">
-                <pic:pic xmlns:pic="http://schemas.openxmlformats.org/drawingml/2006/picture">
-                  <pic:nvPicPr>
-                    <pic:cNvPr id="1" name=""/>
-                    <pic:cNvPicPr/>
-                  </pic:nvPicPr>
-                  <pic:blipFill>
-                    <a:blip r:embed="rId21"/>
-                    <a:stretch>
-                      <a:fillRect/>
-                    </a:stretch>
-                  </pic:blipFill>
-                  <pic:spPr>
-                    <a:xfrm>
-                      <a:off x="0" y="0"/>
                       <a:ext cx="1929405" cy="3191406"/>
                     </a:xfrm>
                     <a:prstGeom prst="rect">
@@ -3377,27 +3208,14 @@
       <w:r>
         <w:t xml:space="preserve">Figure </w:t>
       </w:r>
-      <w:r>
-        <w:fldChar w:fldCharType="begin"/>
-      </w:r>
-      <w:r>
-        <w:instrText xml:space="preserve"> SEQ Figure \* ARABIC </w:instrText>
-      </w:r>
-      <w:r>
-        <w:fldChar w:fldCharType="separate"/>
-      </w:r>
-      <w:r>
-        <w:rPr>
-          <w:noProof/>
-        </w:rPr>
-        <w:t>1</w:t>
-      </w:r>
-      <w:r>
-        <w:rPr>
-          <w:noProof/>
-        </w:rPr>
-        <w:fldChar w:fldCharType="end"/>
-      </w:r>
+      <w:fldSimple w:instr=" SEQ Figure \* ARABIC ">
+        <w:r>
+          <w:rPr>
+            <w:noProof/>
+          </w:rPr>
+          <w:t>1</w:t>
+        </w:r>
+      </w:fldSimple>
       <w:r>
         <w:t>2</w:t>
       </w:r>

</xml_diff>